<commit_message>
Added testing, and frontend items
</commit_message>
<xml_diff>
--- a/documents/sprint1_deliverables/Team 11 Skills and Resources Audit.docx
+++ b/documents/sprint1_deliverables/Team 11 Skills and Resources Audit.docx
@@ -454,6 +454,12 @@
     </w:p>
     <w:p>
       <w:pPr>
+        <w:pStyle w:val="ListBullet"/>
+        <w:numPr>
+          <w:ilvl w:val="0"/>
+          <w:numId w:val="0"/>
+        </w:numPr>
+        <w:ind w:left="360" w:hanging="360"/>
         <w:rPr>
           <w:u w:val="single"/>
           <w:lang w:val="en-US"/>
@@ -464,6 +470,288 @@
           <w:u w:val="single"/>
           <w:lang w:val="en-US"/>
         </w:rPr>
+        <w:t>Testing</w:t>
+      </w:r>
+    </w:p>
+    <w:p>
+      <w:pPr>
+        <w:pStyle w:val="ListBullet"/>
+        <w:numPr>
+          <w:ilvl w:val="0"/>
+          <w:numId w:val="0"/>
+        </w:numPr>
+        <w:ind w:left="360" w:hanging="360"/>
+        <w:rPr>
+          <w:lang w:val="en-US"/>
+        </w:rPr>
+      </w:pPr>
+      <w:r>
+        <w:rPr>
+          <w:lang w:val="en-US"/>
+        </w:rPr>
+        <w:tab/>
+        <w:t>User acceptance testing</w:t>
+      </w:r>
+    </w:p>
+    <w:p>
+      <w:pPr>
+        <w:pStyle w:val="ListBullet"/>
+        <w:tabs>
+          <w:tab w:val="clear" w:pos="360"/>
+          <w:tab w:val="num" w:pos="1080"/>
+        </w:tabs>
+        <w:ind w:left="1080"/>
+        <w:rPr>
+          <w:lang w:val="en-US"/>
+        </w:rPr>
+      </w:pPr>
+      <w:r>
+        <w:rPr>
+          <w:lang w:val="en-US"/>
+        </w:rPr>
+        <w:t>Project tested by client</w:t>
+      </w:r>
+    </w:p>
+    <w:p>
+      <w:pPr>
+        <w:pStyle w:val="ListBullet"/>
+        <w:tabs>
+          <w:tab w:val="clear" w:pos="360"/>
+          <w:tab w:val="num" w:pos="1080"/>
+        </w:tabs>
+        <w:ind w:left="1080"/>
+        <w:rPr>
+          <w:lang w:val="en-US"/>
+        </w:rPr>
+      </w:pPr>
+      <w:r>
+        <w:rPr>
+          <w:lang w:val="en-US"/>
+        </w:rPr>
+        <w:t>Test cases based on real world scenarios</w:t>
+      </w:r>
+    </w:p>
+    <w:p>
+      <w:pPr>
+        <w:pStyle w:val="ListBullet"/>
+        <w:numPr>
+          <w:ilvl w:val="0"/>
+          <w:numId w:val="0"/>
+        </w:numPr>
+        <w:ind w:left="360" w:hanging="360"/>
+        <w:rPr>
+          <w:lang w:val="en-US"/>
+        </w:rPr>
+      </w:pPr>
+      <w:r>
+        <w:rPr>
+          <w:lang w:val="en-US"/>
+        </w:rPr>
+        <w:tab/>
+        <w:t>System testing</w:t>
+      </w:r>
+    </w:p>
+    <w:p>
+      <w:pPr>
+        <w:pStyle w:val="ListBullet"/>
+        <w:tabs>
+          <w:tab w:val="clear" w:pos="360"/>
+          <w:tab w:val="num" w:pos="1080"/>
+        </w:tabs>
+        <w:ind w:left="1080"/>
+        <w:rPr>
+          <w:lang w:val="en-US"/>
+        </w:rPr>
+      </w:pPr>
+      <w:r>
+        <w:rPr>
+          <w:lang w:val="en-US"/>
+        </w:rPr>
+        <w:t>Test complete / integrated application to ensure met requirements</w:t>
+      </w:r>
+    </w:p>
+    <w:p>
+      <w:pPr>
+        <w:pStyle w:val="ListBullet"/>
+        <w:numPr>
+          <w:ilvl w:val="0"/>
+          <w:numId w:val="0"/>
+        </w:numPr>
+        <w:ind w:left="360" w:hanging="360"/>
+        <w:rPr>
+          <w:lang w:val="en-US"/>
+        </w:rPr>
+      </w:pPr>
+      <w:r>
+        <w:rPr>
+          <w:lang w:val="en-US"/>
+        </w:rPr>
+        <w:tab/>
+        <w:t>Functional testing</w:t>
+      </w:r>
+    </w:p>
+    <w:p>
+      <w:pPr>
+        <w:pStyle w:val="ListBullet"/>
+        <w:tabs>
+          <w:tab w:val="clear" w:pos="360"/>
+          <w:tab w:val="num" w:pos="1080"/>
+        </w:tabs>
+        <w:ind w:left="1080"/>
+        <w:rPr>
+          <w:lang w:val="en-US"/>
+        </w:rPr>
+      </w:pPr>
+      <w:r>
+        <w:rPr>
+          <w:lang w:val="en-US"/>
+        </w:rPr>
+        <w:t>Testing functions to ensure they work as intended</w:t>
+      </w:r>
+    </w:p>
+    <w:p>
+      <w:pPr>
+        <w:pStyle w:val="ListBullet"/>
+        <w:numPr>
+          <w:ilvl w:val="0"/>
+          <w:numId w:val="0"/>
+        </w:numPr>
+        <w:ind w:left="360" w:hanging="360"/>
+        <w:rPr>
+          <w:lang w:val="en-US"/>
+        </w:rPr>
+      </w:pPr>
+      <w:r>
+        <w:rPr>
+          <w:lang w:val="en-US"/>
+        </w:rPr>
+        <w:tab/>
+        <w:t>Integration testing</w:t>
+      </w:r>
+    </w:p>
+    <w:p>
+      <w:pPr>
+        <w:pStyle w:val="ListBullet"/>
+        <w:tabs>
+          <w:tab w:val="clear" w:pos="360"/>
+          <w:tab w:val="num" w:pos="1080"/>
+        </w:tabs>
+        <w:ind w:left="1080"/>
+        <w:rPr>
+          <w:lang w:val="en-US"/>
+        </w:rPr>
+      </w:pPr>
+      <w:r>
+        <w:rPr>
+          <w:lang w:val="en-US"/>
+        </w:rPr>
+        <w:t>Test interaction between different parts of application</w:t>
+      </w:r>
+    </w:p>
+    <w:p>
+      <w:pPr>
+        <w:pStyle w:val="ListBullet"/>
+        <w:numPr>
+          <w:ilvl w:val="0"/>
+          <w:numId w:val="0"/>
+        </w:numPr>
+        <w:ind w:left="360" w:hanging="360"/>
+        <w:rPr>
+          <w:lang w:val="en-US"/>
+        </w:rPr>
+      </w:pPr>
+      <w:r>
+        <w:rPr>
+          <w:lang w:val="en-US"/>
+        </w:rPr>
+        <w:tab/>
+        <w:t>Unit testing</w:t>
+      </w:r>
+    </w:p>
+    <w:p>
+      <w:pPr>
+        <w:pStyle w:val="ListBullet"/>
+        <w:tabs>
+          <w:tab w:val="clear" w:pos="360"/>
+          <w:tab w:val="num" w:pos="1080"/>
+        </w:tabs>
+        <w:ind w:left="1080"/>
+        <w:rPr>
+          <w:lang w:val="en-US"/>
+        </w:rPr>
+      </w:pPr>
+      <w:r>
+        <w:rPr>
+          <w:lang w:val="en-US"/>
+        </w:rPr>
+        <w:t>Writing test cases for components of code to test correctness</w:t>
+      </w:r>
+    </w:p>
+    <w:p>
+      <w:pPr>
+        <w:pStyle w:val="ListBullet"/>
+        <w:numPr>
+          <w:ilvl w:val="0"/>
+          <w:numId w:val="0"/>
+        </w:numPr>
+        <w:ind w:left="360" w:hanging="360"/>
+        <w:rPr>
+          <w:lang w:val="en-US"/>
+        </w:rPr>
+      </w:pPr>
+      <w:r>
+        <w:rPr>
+          <w:lang w:val="en-US"/>
+        </w:rPr>
+        <w:tab/>
+        <w:t>Performance testing</w:t>
+      </w:r>
+    </w:p>
+    <w:p>
+      <w:pPr>
+        <w:pStyle w:val="ListBullet"/>
+        <w:tabs>
+          <w:tab w:val="clear" w:pos="360"/>
+          <w:tab w:val="num" w:pos="1080"/>
+        </w:tabs>
+        <w:ind w:left="1080"/>
+        <w:rPr>
+          <w:lang w:val="en-US"/>
+        </w:rPr>
+      </w:pPr>
+      <w:r>
+        <w:rPr>
+          <w:lang w:val="en-US"/>
+        </w:rPr>
+        <w:t>Test applications performance under different scenarios</w:t>
+      </w:r>
+    </w:p>
+    <w:p>
+      <w:pPr>
+        <w:pStyle w:val="ListBullet"/>
+        <w:numPr>
+          <w:ilvl w:val="0"/>
+          <w:numId w:val="0"/>
+        </w:numPr>
+        <w:ind w:left="360" w:hanging="360"/>
+        <w:rPr>
+          <w:lang w:val="en-US"/>
+        </w:rPr>
+      </w:pPr>
+    </w:p>
+    <w:p>
+      <w:pPr>
+        <w:rPr>
+          <w:u w:val="single"/>
+          <w:lang w:val="en-US"/>
+        </w:rPr>
+      </w:pPr>
+      <w:r>
+        <w:rPr>
+          <w:u w:val="single"/>
+          <w:lang w:val="en-US"/>
+        </w:rPr>
+        <w:lastRenderedPageBreak/>
         <w:t>Web development</w:t>
       </w:r>
       <w:r>
@@ -490,19 +778,7 @@
         <w:rPr>
           <w:lang w:val="en-US"/>
         </w:rPr>
-        <w:t>Frontend (</w:t>
-      </w:r>
-      <w:r>
-        <w:rPr>
-          <w:lang w:val="en-US"/>
-        </w:rPr>
-        <w:t>HTML, Jinja, CSS</w:t>
-      </w:r>
-      <w:r>
-        <w:rPr>
-          <w:lang w:val="en-US"/>
-        </w:rPr>
-        <w:t>)</w:t>
+        <w:t xml:space="preserve">Frontend </w:t>
       </w:r>
     </w:p>
     <w:p>
@@ -533,6 +809,25 @@
     <w:p>
       <w:pPr>
         <w:pStyle w:val="ListBullet"/>
+        <w:tabs>
+          <w:tab w:val="clear" w:pos="360"/>
+          <w:tab w:val="num" w:pos="1080"/>
+        </w:tabs>
+        <w:ind w:left="1080"/>
+        <w:rPr>
+          <w:lang w:val="en-US"/>
+        </w:rPr>
+      </w:pPr>
+      <w:r>
+        <w:rPr>
+          <w:lang w:val="en-US"/>
+        </w:rPr>
+        <w:t>HTML, Jinja, CSS, AJAX, JavaScript / jQuery</w:t>
+      </w:r>
+    </w:p>
+    <w:p>
+      <w:pPr>
+        <w:pStyle w:val="ListBullet"/>
         <w:numPr>
           <w:ilvl w:val="0"/>
           <w:numId w:val="0"/>
@@ -741,7 +1036,6 @@
         <w:rPr>
           <w:lang w:val="en-US"/>
         </w:rPr>
-        <w:lastRenderedPageBreak/>
         <w:t xml:space="preserve">Developing web application, </w:t>
       </w:r>
       <w:r>
@@ -1634,6 +1928,7 @@
           <w:bCs/>
           <w:lang w:val="en-US"/>
         </w:rPr>
+        <w:lastRenderedPageBreak/>
         <w:t>Resources comparison</w:t>
       </w:r>
     </w:p>
@@ -2168,34 +2463,18 @@
     <w:p>
       <w:pPr>
         <w:rPr>
-          <w:lang w:val="en-US"/>
-        </w:rPr>
-      </w:pPr>
-    </w:p>
-    <w:p>
-      <w:pPr>
-        <w:rPr>
           <w:b/>
           <w:bCs/>
           <w:lang w:val="en-US"/>
         </w:rPr>
       </w:pPr>
-    </w:p>
-    <w:p>
-      <w:pPr>
+      <w:r>
         <w:rPr>
           <w:b/>
           <w:bCs/>
           <w:lang w:val="en-US"/>
         </w:rPr>
-      </w:pPr>
-      <w:r>
-        <w:rPr>
-          <w:b/>
-          <w:bCs/>
-          <w:lang w:val="en-US"/>
-        </w:rPr>
-        <w:t xml:space="preserve">What the team has, so </w:t>
+        <w:t xml:space="preserve"> </w:t>
       </w:r>
     </w:p>
     <w:sectPr>

</xml_diff>

<commit_message>
improve document readability and styles
</commit_message>
<xml_diff>
--- a/documents/sprint1_deliverables/Team 11 Skills and Resources Audit.docx
+++ b/documents/sprint1_deliverables/Team 11 Skills and Resources Audit.docx
@@ -4,11 +4,155 @@
   <w:body>
     <w:p>
       <w:pPr>
+        <w:pBdr>
+          <w:bottom w:val="single" w:sz="6" w:space="1" w:color="auto"/>
+        </w:pBdr>
         <w:jc w:val="center"/>
+        <w:rPr>
+          <w:b/>
+          <w:bCs/>
+          <w:sz w:val="36"/>
+          <w:szCs w:val="28"/>
+          <w:lang w:val="en-US"/>
+        </w:rPr>
+      </w:pPr>
+      <w:r>
+        <w:rPr>
+          <w:b/>
+          <w:bCs/>
+          <w:sz w:val="36"/>
+          <w:szCs w:val="28"/>
+          <w:lang w:val="en-US"/>
+        </w:rPr>
+        <w:t xml:space="preserve">Team 11 </w:t>
+      </w:r>
+      <w:r>
+        <w:rPr>
+          <w:b/>
+          <w:bCs/>
+          <w:sz w:val="36"/>
+          <w:szCs w:val="28"/>
+          <w:lang w:val="en-US"/>
+        </w:rPr>
+        <w:t>Skills and Resources Audit</w:t>
+      </w:r>
+    </w:p>
+    <w:p>
+      <w:pPr>
+        <w:pBdr>
+          <w:bottom w:val="single" w:sz="6" w:space="1" w:color="auto"/>
+        </w:pBdr>
+        <w:jc w:val="center"/>
+        <w:rPr>
+          <w:b/>
+          <w:bCs/>
+          <w:sz w:val="36"/>
+          <w:szCs w:val="32"/>
+          <w:lang w:val="en-US"/>
+        </w:rPr>
+      </w:pPr>
+      <w:r>
+        <w:rPr>
+          <w:b/>
+          <w:bCs/>
+          <w:sz w:val="36"/>
+          <w:szCs w:val="32"/>
+          <w:lang w:val="en-US"/>
+        </w:rPr>
+        <w:t>Project overview</w:t>
+      </w:r>
+    </w:p>
+    <w:p>
+      <w:pPr>
+        <w:tabs>
+          <w:tab w:val="left" w:pos="1985"/>
+        </w:tabs>
+        <w:rPr>
+          <w:lang w:val="en-US"/>
+        </w:rPr>
+      </w:pPr>
+      <w:r>
+        <w:rPr>
+          <w:lang w:val="en-US"/>
+        </w:rPr>
+        <w:t>Project name</w:t>
+      </w:r>
+      <w:r>
+        <w:rPr>
+          <w:lang w:val="en-US"/>
+        </w:rPr>
+        <w:tab/>
+      </w:r>
+      <w:r>
+        <w:rPr>
+          <w:lang w:val="en-US"/>
+        </w:rPr>
+        <w:t>: Document Matcher</w:t>
+      </w:r>
+      <w:r>
+        <w:rPr>
+          <w:lang w:val="en-US"/>
+        </w:rPr>
+        <w:tab/>
+      </w:r>
+    </w:p>
+    <w:p>
+      <w:pPr>
+        <w:pBdr>
+          <w:bottom w:val="single" w:sz="6" w:space="1" w:color="auto"/>
+        </w:pBdr>
+        <w:tabs>
+          <w:tab w:val="left" w:pos="1985"/>
+        </w:tabs>
+        <w:ind w:left="2127" w:hanging="2127"/>
+        <w:rPr>
+          <w:lang w:val="en-US"/>
+        </w:rPr>
+      </w:pPr>
+      <w:r>
+        <w:rPr>
+          <w:lang w:val="en-US"/>
+        </w:rPr>
+        <w:t>Project description</w:t>
+      </w:r>
+      <w:r>
+        <w:rPr>
+          <w:lang w:val="en-US"/>
+        </w:rPr>
+        <w:tab/>
+      </w:r>
+      <w:r>
+        <w:rPr>
+          <w:lang w:val="en-US"/>
+        </w:rPr>
+        <w:t xml:space="preserve">: Develop a web application which automates the process of </w:t>
+      </w:r>
+      <w:r>
+        <w:rPr>
+          <w:lang w:val="en-US"/>
+        </w:rPr>
+        <w:t xml:space="preserve">detecting common </w:t>
+      </w:r>
+      <w:r>
+        <w:rPr>
+          <w:lang w:val="en-US"/>
+        </w:rPr>
+        <w:t xml:space="preserve">RSID codes in Microsoft Word documents to </w:t>
+      </w:r>
+      <w:r>
+        <w:rPr>
+          <w:lang w:val="en-US"/>
+        </w:rPr>
+        <w:t>highlight evidence of collusion, or cheating.</w:t>
+      </w:r>
+    </w:p>
+    <w:p>
+      <w:pPr>
         <w:rPr>
           <w:b/>
           <w:bCs/>
           <w:sz w:val="28"/>
+          <w:szCs w:val="28"/>
           <w:lang w:val="en-US"/>
         </w:rPr>
       </w:pPr>
@@ -17,122 +161,7 @@
           <w:b/>
           <w:bCs/>
           <w:sz w:val="28"/>
-          <w:lang w:val="en-US"/>
-        </w:rPr>
-        <w:t xml:space="preserve">Team 11 </w:t>
-      </w:r>
-      <w:r>
-        <w:rPr>
-          <w:b/>
-          <w:bCs/>
-          <w:sz w:val="28"/>
-          <w:lang w:val="en-US"/>
-        </w:rPr>
-        <w:t>Skills and Resources Audit</w:t>
-      </w:r>
-    </w:p>
-    <w:p>
-      <w:pPr>
-        <w:jc w:val="center"/>
-        <w:rPr>
-          <w:b/>
-          <w:bCs/>
-          <w:sz w:val="24"/>
-          <w:lang w:val="en-US"/>
-        </w:rPr>
-      </w:pPr>
-      <w:r>
-        <w:rPr>
-          <w:b/>
-          <w:bCs/>
-          <w:sz w:val="24"/>
-          <w:lang w:val="en-US"/>
-        </w:rPr>
-        <w:t>Project overview</w:t>
-      </w:r>
-    </w:p>
-    <w:p>
-      <w:pPr>
-        <w:rPr>
-          <w:lang w:val="en-US"/>
-        </w:rPr>
-      </w:pPr>
-      <w:r>
-        <w:rPr>
-          <w:lang w:val="en-US"/>
-        </w:rPr>
-        <w:t>Project name: Document Matcher</w:t>
-      </w:r>
-      <w:r>
-        <w:rPr>
-          <w:lang w:val="en-US"/>
-        </w:rPr>
-        <w:tab/>
-      </w:r>
-    </w:p>
-    <w:p>
-      <w:pPr>
-        <w:rPr>
-          <w:lang w:val="en-US"/>
-        </w:rPr>
-      </w:pPr>
-      <w:r>
-        <w:rPr>
-          <w:lang w:val="en-US"/>
-        </w:rPr>
-        <w:t xml:space="preserve">Project description: Develop a web application which automates the process of </w:t>
-      </w:r>
-      <w:r>
-        <w:rPr>
-          <w:lang w:val="en-US"/>
-        </w:rPr>
-        <w:t xml:space="preserve">detecting common </w:t>
-      </w:r>
-      <w:r>
-        <w:rPr>
-          <w:lang w:val="en-US"/>
-        </w:rPr>
-        <w:t xml:space="preserve">RSID codes in Microsoft Word documents to </w:t>
-      </w:r>
-      <w:r>
-        <w:rPr>
-          <w:lang w:val="en-US"/>
-        </w:rPr>
-        <w:t>highlight evidence of collusion, or cheating.</w:t>
-      </w:r>
-    </w:p>
-    <w:p>
-      <w:pPr>
-        <w:rPr>
-          <w:lang w:val="en-US"/>
-        </w:rPr>
-      </w:pPr>
-    </w:p>
-    <w:p>
-      <w:pPr>
-        <w:rPr>
-          <w:lang w:val="en-US"/>
-        </w:rPr>
-      </w:pPr>
-      <w:r>
-        <w:rPr>
-          <w:lang w:val="en-US"/>
-        </w:rPr>
-        <w:t>Solid audit of what the team has versus what will be required for the project</w:t>
-      </w:r>
-    </w:p>
-    <w:p>
-      <w:pPr>
-        <w:rPr>
-          <w:b/>
-          <w:bCs/>
-          <w:lang w:val="en-US"/>
-        </w:rPr>
-      </w:pPr>
-      <w:r>
-        <w:rPr>
-          <w:b/>
-          <w:bCs/>
+          <w:szCs w:val="28"/>
           <w:lang w:val="en-US"/>
         </w:rPr>
         <w:t>Objective of this document:</w:t>
@@ -173,7 +202,13 @@
         <w:rPr>
           <w:lang w:val="en-US"/>
         </w:rPr>
-        <w:t>What to learn, and from where</w:t>
+        <w:t>What to learn, and where</w:t>
+      </w:r>
+      <w:r>
+        <w:rPr>
+          <w:lang w:val="en-US"/>
+        </w:rPr>
+        <w:t xml:space="preserve"> is the resource materials from</w:t>
       </w:r>
     </w:p>
     <w:p>
@@ -728,6 +763,192 @@
     </w:p>
     <w:p>
       <w:pPr>
+        <w:rPr>
+          <w:u w:val="single"/>
+          <w:lang w:val="en-US"/>
+        </w:rPr>
+      </w:pPr>
+      <w:r>
+        <w:rPr>
+          <w:u w:val="single"/>
+          <w:lang w:val="en-US"/>
+        </w:rPr>
+        <w:br w:type="page"/>
+      </w:r>
+    </w:p>
+    <w:p>
+      <w:pPr>
+        <w:rPr>
+          <w:u w:val="single"/>
+          <w:lang w:val="en-US"/>
+        </w:rPr>
+      </w:pPr>
+      <w:r>
+        <w:rPr>
+          <w:u w:val="single"/>
+          <w:lang w:val="en-US"/>
+        </w:rPr>
+        <w:lastRenderedPageBreak/>
+        <w:t>Web development</w:t>
+      </w:r>
+      <w:r>
+        <w:rPr>
+          <w:u w:val="single"/>
+          <w:lang w:val="en-US"/>
+        </w:rPr>
+        <w:t xml:space="preserve"> (Full stack)</w:t>
+      </w:r>
+    </w:p>
+    <w:p>
+      <w:pPr>
+        <w:pStyle w:val="ListBullet"/>
+        <w:numPr>
+          <w:ilvl w:val="0"/>
+          <w:numId w:val="0"/>
+        </w:numPr>
+        <w:ind w:left="720" w:hanging="360"/>
+        <w:rPr>
+          <w:lang w:val="en-US"/>
+        </w:rPr>
+      </w:pPr>
+      <w:r>
+        <w:rPr>
+          <w:lang w:val="en-US"/>
+        </w:rPr>
+        <w:t xml:space="preserve">Frontend </w:t>
+      </w:r>
+    </w:p>
+    <w:p>
+      <w:pPr>
+        <w:pStyle w:val="ListBullet"/>
+        <w:tabs>
+          <w:tab w:val="clear" w:pos="360"/>
+          <w:tab w:val="num" w:pos="1080"/>
+        </w:tabs>
+        <w:ind w:left="1080"/>
+        <w:rPr>
+          <w:lang w:val="en-US"/>
+        </w:rPr>
+      </w:pPr>
+      <w:r>
+        <w:rPr>
+          <w:lang w:val="en-US"/>
+        </w:rPr>
+        <w:t xml:space="preserve">Frontend </w:t>
+      </w:r>
+      <w:r>
+        <w:rPr>
+          <w:lang w:val="en-US"/>
+        </w:rPr>
+        <w:t>skills to develop web interface</w:t>
+      </w:r>
+    </w:p>
+    <w:p>
+      <w:pPr>
+        <w:pStyle w:val="ListBullet"/>
+        <w:tabs>
+          <w:tab w:val="clear" w:pos="360"/>
+          <w:tab w:val="num" w:pos="1080"/>
+        </w:tabs>
+        <w:ind w:left="1080"/>
+        <w:rPr>
+          <w:lang w:val="en-US"/>
+        </w:rPr>
+      </w:pPr>
+      <w:r>
+        <w:rPr>
+          <w:lang w:val="en-US"/>
+        </w:rPr>
+        <w:t>HTML, Jinja, CSS, AJAX, JavaScript / jQuery</w:t>
+      </w:r>
+    </w:p>
+    <w:p>
+      <w:pPr>
+        <w:pStyle w:val="ListBullet"/>
+        <w:numPr>
+          <w:ilvl w:val="0"/>
+          <w:numId w:val="0"/>
+        </w:numPr>
+        <w:ind w:left="720" w:hanging="360"/>
+        <w:rPr>
+          <w:lang w:val="en-US"/>
+        </w:rPr>
+      </w:pPr>
+      <w:r>
+        <w:rPr>
+          <w:lang w:val="en-US"/>
+        </w:rPr>
+        <w:t>Flask</w:t>
+      </w:r>
+    </w:p>
+    <w:p>
+      <w:pPr>
+        <w:pStyle w:val="ListBullet"/>
+        <w:tabs>
+          <w:tab w:val="clear" w:pos="360"/>
+          <w:tab w:val="num" w:pos="1080"/>
+        </w:tabs>
+        <w:ind w:left="1080"/>
+        <w:rPr>
+          <w:lang w:val="en-US"/>
+        </w:rPr>
+      </w:pPr>
+      <w:r>
+        <w:rPr>
+          <w:lang w:val="en-US"/>
+        </w:rPr>
+        <w:t>Backend development</w:t>
+      </w:r>
+      <w:r>
+        <w:rPr>
+          <w:lang w:val="en-US"/>
+        </w:rPr>
+        <w:t xml:space="preserve"> (REST API)</w:t>
+      </w:r>
+    </w:p>
+    <w:p>
+      <w:pPr>
+        <w:pBdr>
+          <w:bottom w:val="single" w:sz="6" w:space="1" w:color="auto"/>
+        </w:pBdr>
+        <w:rPr>
+          <w:b/>
+          <w:bCs/>
+          <w:sz w:val="26"/>
+          <w:lang w:val="en-US"/>
+        </w:rPr>
+      </w:pPr>
+    </w:p>
+    <w:p>
+      <w:pPr>
+        <w:rPr>
+          <w:b/>
+          <w:bCs/>
+          <w:sz w:val="26"/>
+          <w:lang w:val="en-US"/>
+        </w:rPr>
+      </w:pPr>
+      <w:r>
+        <w:rPr>
+          <w:b/>
+          <w:bCs/>
+          <w:sz w:val="26"/>
+          <w:lang w:val="en-US"/>
+        </w:rPr>
+        <w:t xml:space="preserve">Resources </w:t>
+      </w:r>
+      <w:r>
+        <w:rPr>
+          <w:b/>
+          <w:bCs/>
+          <w:sz w:val="26"/>
+          <w:lang w:val="en-US"/>
+        </w:rPr>
+        <w:t>required</w:t>
+      </w:r>
+    </w:p>
+    <w:p>
+      <w:pPr>
         <w:pStyle w:val="ListBullet"/>
         <w:numPr>
           <w:ilvl w:val="0"/>
@@ -735,31 +956,137 @@
         </w:numPr>
         <w:ind w:left="360" w:hanging="360"/>
         <w:rPr>
-          <w:lang w:val="en-US"/>
-        </w:rPr>
-      </w:pPr>
+          <w:b/>
+          <w:bCs/>
+          <w:u w:val="single"/>
+          <w:lang w:val="en-US"/>
+        </w:rPr>
+      </w:pPr>
+      <w:r>
+        <w:rPr>
+          <w:u w:val="single"/>
+          <w:lang w:val="en-US"/>
+        </w:rPr>
+        <w:t>Development</w:t>
+      </w:r>
+      <w:r>
+        <w:rPr>
+          <w:u w:val="single"/>
+          <w:lang w:val="en-US"/>
+        </w:rPr>
+        <w:t xml:space="preserve"> Tools</w:t>
+      </w:r>
     </w:p>
     <w:p>
       <w:pPr>
+        <w:pStyle w:val="ListBullet"/>
+        <w:numPr>
+          <w:ilvl w:val="0"/>
+          <w:numId w:val="0"/>
+        </w:numPr>
+        <w:ind w:left="360"/>
+        <w:rPr>
+          <w:lang w:val="en-US"/>
+        </w:rPr>
+      </w:pPr>
+      <w:r>
+        <w:rPr>
+          <w:lang w:val="en-US"/>
+        </w:rPr>
+        <w:t>IDE</w:t>
+      </w:r>
+    </w:p>
+    <w:p>
+      <w:pPr>
+        <w:pStyle w:val="ListBullet"/>
+        <w:tabs>
+          <w:tab w:val="clear" w:pos="360"/>
+          <w:tab w:val="num" w:pos="1080"/>
+        </w:tabs>
+        <w:ind w:left="1080"/>
+        <w:rPr>
+          <w:lang w:val="en-US"/>
+        </w:rPr>
+      </w:pPr>
+      <w:r>
+        <w:rPr>
+          <w:lang w:val="en-US"/>
+        </w:rPr>
+        <w:t>Development environments for coding</w:t>
+      </w:r>
+    </w:p>
+    <w:p>
+      <w:pPr>
+        <w:rPr>
+          <w:b/>
+          <w:bCs/>
+          <w:lang w:val="en-US"/>
+        </w:rPr>
+      </w:pPr>
+      <w:r>
         <w:rPr>
           <w:u w:val="single"/>
           <w:lang w:val="en-US"/>
         </w:rPr>
-      </w:pPr>
-      <w:r>
-        <w:rPr>
-          <w:u w:val="single"/>
-          <w:lang w:val="en-US"/>
-        </w:rPr>
-        <w:lastRenderedPageBreak/>
-        <w:t>Web development</w:t>
-      </w:r>
-      <w:r>
-        <w:rPr>
-          <w:u w:val="single"/>
-          <w:lang w:val="en-US"/>
-        </w:rPr>
-        <w:t xml:space="preserve"> (Full stack)</w:t>
+        <w:t>Libraries / Frameworks</w:t>
+      </w:r>
+    </w:p>
+    <w:p>
+      <w:pPr>
+        <w:pStyle w:val="ListBullet"/>
+        <w:numPr>
+          <w:ilvl w:val="0"/>
+          <w:numId w:val="0"/>
+        </w:numPr>
+        <w:ind w:left="360"/>
+        <w:rPr>
+          <w:lang w:val="en-US"/>
+        </w:rPr>
+      </w:pPr>
+      <w:r>
+        <w:rPr>
+          <w:lang w:val="en-US"/>
+        </w:rPr>
+        <w:t>Flask</w:t>
+      </w:r>
+      <w:r>
+        <w:rPr>
+          <w:lang w:val="en-US"/>
+        </w:rPr>
+        <w:t xml:space="preserve"> </w:t>
+      </w:r>
+    </w:p>
+    <w:p>
+      <w:pPr>
+        <w:pStyle w:val="ListBullet"/>
+        <w:tabs>
+          <w:tab w:val="clear" w:pos="360"/>
+          <w:tab w:val="num" w:pos="1080"/>
+        </w:tabs>
+        <w:ind w:left="1080"/>
+        <w:rPr>
+          <w:b/>
+          <w:bCs/>
+          <w:lang w:val="en-US"/>
+        </w:rPr>
+      </w:pPr>
+      <w:r>
+        <w:rPr>
+          <w:lang w:val="en-US"/>
+        </w:rPr>
+        <w:t xml:space="preserve">Developing web application, </w:t>
+      </w:r>
+      <w:r>
+        <w:rPr>
+          <w:lang w:val="en-US"/>
+        </w:rPr>
+        <w:t xml:space="preserve">implementing </w:t>
+      </w:r>
+      <w:r>
+        <w:rPr>
+          <w:lang w:val="en-US"/>
+        </w:rPr>
+        <w:t>security features</w:t>
       </w:r>
     </w:p>
     <w:p>
@@ -778,7 +1105,13 @@
         <w:rPr>
           <w:lang w:val="en-US"/>
         </w:rPr>
-        <w:t xml:space="preserve">Frontend </w:t>
+        <w:t>Python-docx</w:t>
+      </w:r>
+      <w:r>
+        <w:rPr>
+          <w:lang w:val="en-US"/>
+        </w:rPr>
+        <w:t xml:space="preserve"> </w:t>
       </w:r>
     </w:p>
     <w:p>
@@ -790,20 +1123,41 @@
         </w:tabs>
         <w:ind w:left="1080"/>
         <w:rPr>
-          <w:lang w:val="en-US"/>
-        </w:rPr>
-      </w:pPr>
-      <w:r>
-        <w:rPr>
-          <w:lang w:val="en-US"/>
-        </w:rPr>
-        <w:t xml:space="preserve">Frontend </w:t>
-      </w:r>
-      <w:r>
-        <w:rPr>
-          <w:lang w:val="en-US"/>
-        </w:rPr>
-        <w:t>skills to develop web interface</w:t>
+          <w:b/>
+          <w:bCs/>
+          <w:lang w:val="en-US"/>
+        </w:rPr>
+      </w:pPr>
+      <w:r>
+        <w:rPr>
+          <w:lang w:val="en-US"/>
+        </w:rPr>
+        <w:t>Work with word documents in python</w:t>
+      </w:r>
+    </w:p>
+    <w:p>
+      <w:pPr>
+        <w:pStyle w:val="ListBullet"/>
+        <w:numPr>
+          <w:ilvl w:val="0"/>
+          <w:numId w:val="0"/>
+        </w:numPr>
+        <w:ind w:left="720" w:hanging="360"/>
+        <w:rPr>
+          <w:lang w:val="en-US"/>
+        </w:rPr>
+      </w:pPr>
+      <w:r>
+        <w:rPr>
+          <w:lang w:val="en-US"/>
+        </w:rPr>
+        <w:t>Xml parsing</w:t>
+      </w:r>
+      <w:r>
+        <w:rPr>
+          <w:lang w:val="en-US"/>
+        </w:rPr>
+        <w:t xml:space="preserve"> </w:t>
       </w:r>
     </w:p>
     <w:p>
@@ -815,33 +1169,39 @@
         </w:tabs>
         <w:ind w:left="1080"/>
         <w:rPr>
-          <w:lang w:val="en-US"/>
-        </w:rPr>
-      </w:pPr>
-      <w:r>
-        <w:rPr>
-          <w:lang w:val="en-US"/>
-        </w:rPr>
-        <w:t>HTML, Jinja, CSS, AJAX, JavaScript / jQuery</w:t>
+          <w:b/>
+          <w:bCs/>
+          <w:lang w:val="en-US"/>
+        </w:rPr>
+      </w:pPr>
+      <w:r>
+        <w:rPr>
+          <w:lang w:val="en-US"/>
+        </w:rPr>
+        <w:t>XML element tree</w:t>
+      </w:r>
+      <w:r>
+        <w:rPr>
+          <w:lang w:val="en-US"/>
+        </w:rPr>
+        <w:t xml:space="preserve"> library for parsing</w:t>
       </w:r>
     </w:p>
     <w:p>
       <w:pPr>
-        <w:pStyle w:val="ListBullet"/>
-        <w:numPr>
-          <w:ilvl w:val="0"/>
-          <w:numId w:val="0"/>
-        </w:numPr>
-        <w:ind w:left="720" w:hanging="360"/>
-        <w:rPr>
-          <w:lang w:val="en-US"/>
-        </w:rPr>
-      </w:pPr>
-      <w:r>
-        <w:rPr>
-          <w:lang w:val="en-US"/>
-        </w:rPr>
-        <w:t>Flask</w:t>
+        <w:rPr>
+          <w:b/>
+          <w:bCs/>
+          <w:u w:val="single"/>
+          <w:lang w:val="en-US"/>
+        </w:rPr>
+      </w:pPr>
+      <w:r>
+        <w:rPr>
+          <w:u w:val="single"/>
+          <w:lang w:val="en-US"/>
+        </w:rPr>
+        <w:t>Sample documents</w:t>
       </w:r>
     </w:p>
     <w:p>
@@ -853,58 +1213,20 @@
         </w:tabs>
         <w:ind w:left="1080"/>
         <w:rPr>
-          <w:lang w:val="en-US"/>
-        </w:rPr>
-      </w:pPr>
-      <w:r>
-        <w:rPr>
-          <w:lang w:val="en-US"/>
-        </w:rPr>
-        <w:t>Backend development</w:t>
-      </w:r>
-      <w:r>
-        <w:rPr>
-          <w:lang w:val="en-US"/>
-        </w:rPr>
-        <w:t xml:space="preserve"> (REST API)</w:t>
+          <w:b/>
+          <w:bCs/>
+          <w:lang w:val="en-US"/>
+        </w:rPr>
+      </w:pPr>
+      <w:r>
+        <w:rPr>
+          <w:lang w:val="en-US"/>
+        </w:rPr>
+        <w:t>Word documents to validate application</w:t>
       </w:r>
     </w:p>
     <w:p>
       <w:pPr>
-        <w:rPr>
-          <w:b/>
-          <w:bCs/>
-          <w:sz w:val="26"/>
-          <w:lang w:val="en-US"/>
-        </w:rPr>
-      </w:pPr>
-      <w:r>
-        <w:rPr>
-          <w:b/>
-          <w:bCs/>
-          <w:sz w:val="26"/>
-          <w:lang w:val="en-US"/>
-        </w:rPr>
-        <w:t xml:space="preserve">Resources </w:t>
-      </w:r>
-      <w:r>
-        <w:rPr>
-          <w:b/>
-          <w:bCs/>
-          <w:sz w:val="26"/>
-          <w:lang w:val="en-US"/>
-        </w:rPr>
-        <w:t>required</w:t>
-      </w:r>
-    </w:p>
-    <w:p>
-      <w:pPr>
-        <w:pStyle w:val="ListBullet"/>
-        <w:numPr>
-          <w:ilvl w:val="0"/>
-          <w:numId w:val="0"/>
-        </w:numPr>
-        <w:ind w:left="360" w:hanging="360"/>
         <w:rPr>
           <w:b/>
           <w:bCs/>
@@ -917,14 +1239,14 @@
           <w:u w:val="single"/>
           <w:lang w:val="en-US"/>
         </w:rPr>
-        <w:t>Development</w:t>
+        <w:t>Version control</w:t>
       </w:r>
       <w:r>
         <w:rPr>
           <w:u w:val="single"/>
           <w:lang w:val="en-US"/>
         </w:rPr>
-        <w:t xml:space="preserve"> Tools</w:t>
+        <w:t xml:space="preserve"> &amp; Documentation</w:t>
       </w:r>
     </w:p>
     <w:p>
@@ -943,7 +1265,13 @@
         <w:rPr>
           <w:lang w:val="en-US"/>
         </w:rPr>
-        <w:t>IDE</w:t>
+        <w:t>Git</w:t>
+      </w:r>
+      <w:r>
+        <w:rPr>
+          <w:lang w:val="en-US"/>
+        </w:rPr>
+        <w:t xml:space="preserve"> &amp; Github</w:t>
       </w:r>
     </w:p>
     <w:p>
@@ -955,19 +1283,6 @@
         </w:tabs>
         <w:ind w:left="1080"/>
         <w:rPr>
-          <w:lang w:val="en-US"/>
-        </w:rPr>
-      </w:pPr>
-      <w:r>
-        <w:rPr>
-          <w:lang w:val="en-US"/>
-        </w:rPr>
-        <w:t>Development environments for coding</w:t>
-      </w:r>
-    </w:p>
-    <w:p>
-      <w:pPr>
-        <w:rPr>
           <w:b/>
           <w:bCs/>
           <w:lang w:val="en-US"/>
@@ -975,10 +1290,15 @@
       </w:pPr>
       <w:r>
         <w:rPr>
-          <w:u w:val="single"/>
-          <w:lang w:val="en-US"/>
-        </w:rPr>
-        <w:t>Libraries / Frameworks</w:t>
+          <w:lang w:val="en-US"/>
+        </w:rPr>
+        <w:t>T</w:t>
+      </w:r>
+      <w:r>
+        <w:rPr>
+          <w:lang w:val="en-US"/>
+        </w:rPr>
+        <w:t>o manage documentation, code collaboration and changes</w:t>
       </w:r>
     </w:p>
     <w:p>
@@ -988,32 +1308,17 @@
           <w:ilvl w:val="0"/>
           <w:numId w:val="0"/>
         </w:numPr>
-        <w:ind w:left="360"/>
-        <w:rPr>
-          <w:lang w:val="en-US"/>
-        </w:rPr>
-      </w:pPr>
-      <w:r>
-        <w:rPr>
-          <w:lang w:val="en-US"/>
-        </w:rPr>
-        <w:t>Flask</w:t>
-      </w:r>
-      <w:r>
-        <w:rPr>
-          <w:lang w:val="en-US"/>
-        </w:rPr>
-        <w:t xml:space="preserve"> </w:t>
-      </w:r>
+        <w:pBdr>
+          <w:bottom w:val="single" w:sz="6" w:space="1" w:color="auto"/>
+        </w:pBdr>
+        <w:ind w:left="360" w:hanging="360"/>
+        <w:rPr>
+          <w:lang w:val="en-US"/>
+        </w:rPr>
+      </w:pPr>
     </w:p>
     <w:p>
       <w:pPr>
-        <w:pStyle w:val="ListBullet"/>
-        <w:tabs>
-          <w:tab w:val="clear" w:pos="360"/>
-          <w:tab w:val="num" w:pos="1080"/>
-        </w:tabs>
-        <w:ind w:left="1080"/>
         <w:rPr>
           <w:b/>
           <w:bCs/>
@@ -1022,540 +1327,36 @@
       </w:pPr>
       <w:r>
         <w:rPr>
-          <w:lang w:val="en-US"/>
-        </w:rPr>
-        <w:t xml:space="preserve">Developing web application, </w:t>
-      </w:r>
-      <w:r>
-        <w:rPr>
-          <w:lang w:val="en-US"/>
-        </w:rPr>
-        <w:t xml:space="preserve">implementing </w:t>
-      </w:r>
-      <w:r>
-        <w:rPr>
-          <w:lang w:val="en-US"/>
-        </w:rPr>
-        <w:t>security features</w:t>
-      </w:r>
-    </w:p>
-    <w:p>
-      <w:pPr>
-        <w:pStyle w:val="ListBullet"/>
-        <w:numPr>
-          <w:ilvl w:val="0"/>
-          <w:numId w:val="0"/>
-        </w:numPr>
-        <w:ind w:left="720" w:hanging="360"/>
-        <w:rPr>
-          <w:lang w:val="en-US"/>
-        </w:rPr>
-      </w:pPr>
-      <w:r>
-        <w:rPr>
-          <w:lang w:val="en-US"/>
-        </w:rPr>
-        <w:t>Python-docx</w:t>
-      </w:r>
-      <w:r>
-        <w:rPr>
-          <w:lang w:val="en-US"/>
-        </w:rPr>
-        <w:t xml:space="preserve"> </w:t>
-      </w:r>
-    </w:p>
-    <w:p>
-      <w:pPr>
-        <w:pStyle w:val="ListBullet"/>
-        <w:tabs>
-          <w:tab w:val="clear" w:pos="360"/>
-          <w:tab w:val="num" w:pos="1080"/>
-        </w:tabs>
-        <w:ind w:left="1080"/>
-        <w:rPr>
           <w:b/>
           <w:bCs/>
-          <w:lang w:val="en-US"/>
-        </w:rPr>
-      </w:pPr>
-      <w:r>
-        <w:rPr>
-          <w:lang w:val="en-US"/>
-        </w:rPr>
-        <w:t>Work with word documents in python</w:t>
-      </w:r>
-    </w:p>
-    <w:p>
-      <w:pPr>
-        <w:pStyle w:val="ListBullet"/>
-        <w:numPr>
-          <w:ilvl w:val="0"/>
-          <w:numId w:val="0"/>
-        </w:numPr>
-        <w:ind w:left="720" w:hanging="360"/>
-        <w:rPr>
-          <w:lang w:val="en-US"/>
-        </w:rPr>
-      </w:pPr>
-      <w:r>
-        <w:rPr>
-          <w:lang w:val="en-US"/>
-        </w:rPr>
-        <w:t>Xml parsing</w:t>
-      </w:r>
-      <w:r>
-        <w:rPr>
-          <w:lang w:val="en-US"/>
-        </w:rPr>
-        <w:t xml:space="preserve"> </w:t>
-      </w:r>
-    </w:p>
-    <w:p>
-      <w:pPr>
-        <w:pStyle w:val="ListBullet"/>
-        <w:tabs>
-          <w:tab w:val="clear" w:pos="360"/>
-          <w:tab w:val="num" w:pos="1080"/>
-        </w:tabs>
-        <w:ind w:left="1080"/>
+          <w:sz w:val="26"/>
+          <w:lang w:val="en-US"/>
+        </w:rPr>
+        <w:t xml:space="preserve">Team Members' </w:t>
+      </w:r>
+      <w:r>
         <w:rPr>
           <w:b/>
           <w:bCs/>
-          <w:lang w:val="en-US"/>
-        </w:rPr>
-      </w:pPr>
-      <w:r>
-        <w:rPr>
-          <w:lang w:val="en-US"/>
-        </w:rPr>
-        <w:t>XML element tree</w:t>
-      </w:r>
-      <w:r>
-        <w:rPr>
-          <w:lang w:val="en-US"/>
-        </w:rPr>
-        <w:t xml:space="preserve"> library for parsing</w:t>
-      </w:r>
-    </w:p>
-    <w:p>
-      <w:pPr>
+          <w:sz w:val="26"/>
+          <w:lang w:val="en-US"/>
+        </w:rPr>
+        <w:t>Skill</w:t>
+      </w:r>
+      <w:r>
         <w:rPr>
           <w:b/>
           <w:bCs/>
-          <w:u w:val="single"/>
-          <w:lang w:val="en-US"/>
-        </w:rPr>
-      </w:pPr>
-      <w:r>
-        <w:rPr>
-          <w:u w:val="single"/>
-          <w:lang w:val="en-US"/>
-        </w:rPr>
-        <w:t>Sample documents</w:t>
-      </w:r>
-    </w:p>
-    <w:p>
-      <w:pPr>
-        <w:pStyle w:val="ListBullet"/>
-        <w:tabs>
-          <w:tab w:val="clear" w:pos="360"/>
-          <w:tab w:val="num" w:pos="1080"/>
-        </w:tabs>
-        <w:ind w:left="1080"/>
-        <w:rPr>
-          <w:b/>
-          <w:bCs/>
-          <w:lang w:val="en-US"/>
-        </w:rPr>
-      </w:pPr>
-      <w:r>
-        <w:rPr>
-          <w:lang w:val="en-US"/>
-        </w:rPr>
-        <w:t>Word documents to validate application</w:t>
-      </w:r>
-    </w:p>
-    <w:p>
-      <w:pPr>
-        <w:rPr>
-          <w:b/>
-          <w:bCs/>
-          <w:u w:val="single"/>
-          <w:lang w:val="en-US"/>
-        </w:rPr>
-      </w:pPr>
-      <w:r>
-        <w:rPr>
-          <w:u w:val="single"/>
-          <w:lang w:val="en-US"/>
-        </w:rPr>
-        <w:t>Version control</w:t>
-      </w:r>
-      <w:r>
-        <w:rPr>
-          <w:u w:val="single"/>
-          <w:lang w:val="en-US"/>
-        </w:rPr>
-        <w:t xml:space="preserve"> &amp; Documentation</w:t>
-      </w:r>
-    </w:p>
-    <w:p>
-      <w:pPr>
-        <w:pStyle w:val="ListBullet"/>
-        <w:numPr>
-          <w:ilvl w:val="0"/>
-          <w:numId w:val="0"/>
-        </w:numPr>
-        <w:ind w:left="360"/>
-        <w:rPr>
-          <w:lang w:val="en-US"/>
-        </w:rPr>
-      </w:pPr>
-      <w:r>
-        <w:rPr>
-          <w:lang w:val="en-US"/>
-        </w:rPr>
-        <w:t>Git</w:t>
-      </w:r>
-      <w:r>
-        <w:rPr>
-          <w:lang w:val="en-US"/>
-        </w:rPr>
-        <w:t xml:space="preserve"> &amp; </w:t>
-      </w:r>
-      <w:proofErr w:type="spellStart"/>
-      <w:r>
-        <w:rPr>
-          <w:lang w:val="en-US"/>
-        </w:rPr>
-        <w:t>Github</w:t>
-      </w:r>
-      <w:proofErr w:type="spellEnd"/>
-    </w:p>
-    <w:p>
-      <w:pPr>
-        <w:pStyle w:val="ListBullet"/>
-        <w:tabs>
-          <w:tab w:val="clear" w:pos="360"/>
-          <w:tab w:val="num" w:pos="1080"/>
-        </w:tabs>
-        <w:ind w:left="1080"/>
-        <w:rPr>
-          <w:b/>
-          <w:bCs/>
-          <w:lang w:val="en-US"/>
-        </w:rPr>
-      </w:pPr>
-      <w:r>
-        <w:rPr>
-          <w:lang w:val="en-US"/>
-        </w:rPr>
-        <w:t>to manage documentation, code collaboration and changes</w:t>
-      </w:r>
-    </w:p>
-    <w:p>
-      <w:pPr>
-        <w:pStyle w:val="ListBullet"/>
-        <w:numPr>
-          <w:ilvl w:val="0"/>
-          <w:numId w:val="0"/>
-        </w:numPr>
-        <w:ind w:left="360" w:hanging="360"/>
-        <w:rPr>
-          <w:b/>
-          <w:bCs/>
-          <w:lang w:val="en-US"/>
-        </w:rPr>
-      </w:pPr>
-    </w:p>
-    <w:p>
-      <w:pPr>
-        <w:pStyle w:val="ListBullet"/>
-        <w:numPr>
-          <w:ilvl w:val="0"/>
-          <w:numId w:val="0"/>
-        </w:numPr>
-        <w:ind w:left="360" w:hanging="360"/>
-        <w:rPr>
-          <w:b/>
-          <w:bCs/>
-          <w:lang w:val="en-US"/>
-        </w:rPr>
-      </w:pPr>
-    </w:p>
-    <w:p>
-      <w:pPr>
-        <w:pStyle w:val="ListBullet"/>
-        <w:numPr>
-          <w:ilvl w:val="0"/>
-          <w:numId w:val="0"/>
-        </w:numPr>
-        <w:ind w:left="360" w:hanging="360"/>
-        <w:rPr>
-          <w:b/>
-          <w:bCs/>
-          <w:lang w:val="en-US"/>
-        </w:rPr>
-      </w:pPr>
-    </w:p>
-    <w:p>
-      <w:pPr>
-        <w:pStyle w:val="ListBullet"/>
-        <w:numPr>
-          <w:ilvl w:val="0"/>
-          <w:numId w:val="0"/>
-        </w:numPr>
-        <w:ind w:left="360" w:hanging="360"/>
-        <w:rPr>
-          <w:b/>
-          <w:bCs/>
-          <w:lang w:val="en-US"/>
-        </w:rPr>
-      </w:pPr>
-    </w:p>
-    <w:p>
-      <w:pPr>
-        <w:pStyle w:val="ListBullet"/>
-        <w:numPr>
-          <w:ilvl w:val="0"/>
-          <w:numId w:val="0"/>
-        </w:numPr>
-        <w:ind w:left="360" w:hanging="360"/>
-        <w:rPr>
-          <w:b/>
-          <w:bCs/>
-          <w:lang w:val="en-US"/>
-        </w:rPr>
-      </w:pPr>
-    </w:p>
-    <w:p>
-      <w:pPr>
-        <w:pStyle w:val="ListBullet"/>
-        <w:numPr>
-          <w:ilvl w:val="0"/>
-          <w:numId w:val="0"/>
-        </w:numPr>
-        <w:ind w:left="360" w:hanging="360"/>
-        <w:rPr>
-          <w:b/>
-          <w:bCs/>
-          <w:lang w:val="en-US"/>
-        </w:rPr>
-      </w:pPr>
-    </w:p>
-    <w:p>
-      <w:pPr>
-        <w:pStyle w:val="ListBullet"/>
-        <w:numPr>
-          <w:ilvl w:val="0"/>
-          <w:numId w:val="0"/>
-        </w:numPr>
-        <w:ind w:left="360" w:hanging="360"/>
-        <w:rPr>
-          <w:b/>
-          <w:bCs/>
-          <w:lang w:val="en-US"/>
-        </w:rPr>
-      </w:pPr>
-    </w:p>
-    <w:p>
-      <w:pPr>
-        <w:pStyle w:val="ListBullet"/>
-        <w:numPr>
-          <w:ilvl w:val="0"/>
-          <w:numId w:val="0"/>
-        </w:numPr>
-        <w:ind w:left="360" w:hanging="360"/>
-        <w:rPr>
-          <w:b/>
-          <w:bCs/>
-          <w:lang w:val="en-US"/>
-        </w:rPr>
-      </w:pPr>
-    </w:p>
-    <w:p>
-      <w:pPr>
-        <w:pStyle w:val="ListBullet"/>
-        <w:numPr>
-          <w:ilvl w:val="0"/>
-          <w:numId w:val="0"/>
-        </w:numPr>
-        <w:ind w:left="360" w:hanging="360"/>
-        <w:rPr>
-          <w:b/>
-          <w:bCs/>
-          <w:lang w:val="en-US"/>
-        </w:rPr>
-      </w:pPr>
-    </w:p>
-    <w:p>
-      <w:pPr>
-        <w:pStyle w:val="ListBullet"/>
-        <w:numPr>
-          <w:ilvl w:val="0"/>
-          <w:numId w:val="0"/>
-        </w:numPr>
-        <w:ind w:left="360" w:hanging="360"/>
-        <w:rPr>
-          <w:b/>
-          <w:bCs/>
-          <w:lang w:val="en-US"/>
-        </w:rPr>
-      </w:pPr>
-    </w:p>
-    <w:p>
-      <w:pPr>
-        <w:pStyle w:val="ListBullet"/>
-        <w:numPr>
-          <w:ilvl w:val="0"/>
-          <w:numId w:val="0"/>
-        </w:numPr>
-        <w:ind w:left="360" w:hanging="360"/>
-        <w:rPr>
-          <w:b/>
-          <w:bCs/>
-          <w:lang w:val="en-US"/>
-        </w:rPr>
-      </w:pPr>
-    </w:p>
-    <w:p>
-      <w:pPr>
-        <w:pStyle w:val="ListBullet"/>
-        <w:numPr>
-          <w:ilvl w:val="0"/>
-          <w:numId w:val="0"/>
-        </w:numPr>
-        <w:ind w:left="360" w:hanging="360"/>
-        <w:rPr>
-          <w:b/>
-          <w:bCs/>
-          <w:lang w:val="en-US"/>
-        </w:rPr>
-      </w:pPr>
-    </w:p>
-    <w:p>
-      <w:pPr>
-        <w:pStyle w:val="ListBullet"/>
-        <w:numPr>
-          <w:ilvl w:val="0"/>
-          <w:numId w:val="0"/>
-        </w:numPr>
-        <w:ind w:left="360" w:hanging="360"/>
-        <w:rPr>
-          <w:b/>
-          <w:bCs/>
-          <w:lang w:val="en-US"/>
-        </w:rPr>
-      </w:pPr>
-    </w:p>
-    <w:p>
-      <w:pPr>
-        <w:pStyle w:val="ListBullet"/>
-        <w:numPr>
-          <w:ilvl w:val="0"/>
-          <w:numId w:val="0"/>
-        </w:numPr>
-        <w:ind w:left="360" w:hanging="360"/>
-        <w:rPr>
-          <w:b/>
-          <w:bCs/>
-          <w:lang w:val="en-US"/>
-        </w:rPr>
-      </w:pPr>
-    </w:p>
-    <w:p>
-      <w:pPr>
-        <w:pStyle w:val="ListBullet"/>
-        <w:numPr>
-          <w:ilvl w:val="0"/>
-          <w:numId w:val="0"/>
-        </w:numPr>
-        <w:ind w:left="360" w:hanging="360"/>
-        <w:rPr>
-          <w:b/>
-          <w:bCs/>
-          <w:lang w:val="en-US"/>
-        </w:rPr>
-      </w:pPr>
-    </w:p>
-    <w:p>
-      <w:pPr>
-        <w:pStyle w:val="ListBullet"/>
-        <w:numPr>
-          <w:ilvl w:val="0"/>
-          <w:numId w:val="0"/>
-        </w:numPr>
-        <w:ind w:left="360" w:hanging="360"/>
-        <w:rPr>
-          <w:b/>
-          <w:bCs/>
-          <w:lang w:val="en-US"/>
-        </w:rPr>
-      </w:pPr>
-    </w:p>
-    <w:p>
-      <w:pPr>
-        <w:pStyle w:val="ListBullet"/>
-        <w:numPr>
-          <w:ilvl w:val="0"/>
-          <w:numId w:val="0"/>
-        </w:numPr>
-        <w:ind w:left="360" w:hanging="360"/>
-        <w:rPr>
-          <w:b/>
-          <w:bCs/>
-          <w:lang w:val="en-US"/>
-        </w:rPr>
-      </w:pPr>
-    </w:p>
-    <w:p>
-      <w:pPr>
-        <w:pStyle w:val="ListBullet"/>
-        <w:numPr>
-          <w:ilvl w:val="0"/>
-          <w:numId w:val="0"/>
-        </w:numPr>
-        <w:ind w:left="360" w:hanging="360"/>
-        <w:rPr>
-          <w:b/>
-          <w:bCs/>
-          <w:lang w:val="en-US"/>
-        </w:rPr>
-      </w:pPr>
-    </w:p>
-    <w:p>
-      <w:pPr>
-        <w:pStyle w:val="ListBullet"/>
-        <w:numPr>
-          <w:ilvl w:val="0"/>
-          <w:numId w:val="0"/>
-        </w:numPr>
-        <w:ind w:left="360" w:hanging="360"/>
-        <w:rPr>
-          <w:b/>
-          <w:bCs/>
-          <w:lang w:val="en-US"/>
-        </w:rPr>
-      </w:pPr>
-    </w:p>
-    <w:p>
-      <w:pPr>
-        <w:pStyle w:val="ListBullet"/>
-        <w:numPr>
-          <w:ilvl w:val="0"/>
-          <w:numId w:val="0"/>
-        </w:numPr>
-        <w:ind w:left="360" w:hanging="360"/>
-        <w:rPr>
-          <w:b/>
-          <w:bCs/>
-          <w:lang w:val="en-US"/>
-        </w:rPr>
-      </w:pPr>
+          <w:sz w:val="26"/>
+          <w:lang w:val="en-US"/>
+        </w:rPr>
+        <w:t>s Distribution</w:t>
+      </w:r>
     </w:p>
     <w:tbl>
       <w:tblPr>
-        <w:tblW w:w="0" w:type="auto"/>
+        <w:tblW w:w="4935" w:type="pct"/>
+        <w:jc w:val="center"/>
         <w:tblCellMar>
           <w:left w:w="0" w:type="dxa"/>
           <w:right w:w="0" w:type="dxa"/>
@@ -1563,23 +1364,24 @@
         <w:tblLook w:val="04A0" w:firstRow="1" w:lastRow="0" w:firstColumn="1" w:lastColumn="0" w:noHBand="0" w:noVBand="1"/>
       </w:tblPr>
       <w:tblGrid>
-        <w:gridCol w:w="1760"/>
-        <w:gridCol w:w="868"/>
-        <w:gridCol w:w="698"/>
-        <w:gridCol w:w="851"/>
-        <w:gridCol w:w="881"/>
-        <w:gridCol w:w="652"/>
-        <w:gridCol w:w="768"/>
-        <w:gridCol w:w="1447"/>
-        <w:gridCol w:w="1085"/>
+        <w:gridCol w:w="2947"/>
+        <w:gridCol w:w="736"/>
+        <w:gridCol w:w="729"/>
+        <w:gridCol w:w="733"/>
+        <w:gridCol w:w="733"/>
+        <w:gridCol w:w="733"/>
+        <w:gridCol w:w="733"/>
+        <w:gridCol w:w="621"/>
+        <w:gridCol w:w="928"/>
       </w:tblGrid>
       <w:tr>
         <w:trPr>
-          <w:trHeight w:val="315"/>
+          <w:trHeight w:hRule="exact" w:val="340"/>
+          <w:jc w:val="center"/>
         </w:trPr>
         <w:tc>
           <w:tcPr>
-            <w:tcW w:w="0" w:type="auto"/>
+            <w:tcW w:w="1657" w:type="pct"/>
             <w:vMerge w:val="restart"/>
             <w:tcBorders>
               <w:top w:val="single" w:sz="6" w:space="0" w:color="CCCCCC"/>
@@ -1600,24 +1402,29 @@
           <w:p>
             <w:pPr>
               <w:pStyle w:val="ListBullet"/>
-              <w:rPr>
-                <w:b/>
-                <w:bCs/>
-              </w:rPr>
-            </w:pPr>
-            <w:r>
-              <w:rPr>
-                <w:b/>
-                <w:bCs/>
-              </w:rPr>
-              <w:lastRenderedPageBreak/>
+              <w:numPr>
+                <w:ilvl w:val="0"/>
+                <w:numId w:val="0"/>
+              </w:numPr>
+              <w:spacing w:after="0"/>
+              <w:jc w:val="center"/>
+              <w:rPr>
+                <w:b/>
+                <w:bCs/>
+              </w:rPr>
+            </w:pPr>
+            <w:r>
+              <w:rPr>
+                <w:b/>
+                <w:bCs/>
+              </w:rPr>
               <w:t>Skill Area</w:t>
             </w:r>
           </w:p>
         </w:tc>
         <w:tc>
           <w:tcPr>
-            <w:tcW w:w="0" w:type="auto"/>
+            <w:tcW w:w="3343" w:type="pct"/>
             <w:gridSpan w:val="8"/>
             <w:tcBorders>
               <w:top w:val="single" w:sz="6" w:space="0" w:color="CCCCCC"/>
@@ -1638,28 +1445,49 @@
           <w:p>
             <w:pPr>
               <w:pStyle w:val="ListBullet"/>
-              <w:rPr>
-                <w:b/>
-                <w:bCs/>
-              </w:rPr>
-            </w:pPr>
-            <w:r>
-              <w:rPr>
-                <w:b/>
-                <w:bCs/>
-              </w:rPr>
-              <w:t>Current Capability (1 = Low, 3 = High)</w:t>
+              <w:numPr>
+                <w:ilvl w:val="0"/>
+                <w:numId w:val="0"/>
+              </w:numPr>
+              <w:spacing w:after="0"/>
+              <w:jc w:val="center"/>
+              <w:rPr>
+                <w:b/>
+                <w:bCs/>
+              </w:rPr>
+            </w:pPr>
+            <w:r>
+              <w:rPr>
+                <w:b/>
+                <w:bCs/>
+              </w:rPr>
+              <w:t>Current Capability (1 = Low</w:t>
+            </w:r>
+            <w:r>
+              <w:rPr>
+                <w:b/>
+                <w:bCs/>
+              </w:rPr>
+              <w:t>, 2 = Medium</w:t>
+            </w:r>
+            <w:r>
+              <w:rPr>
+                <w:b/>
+                <w:bCs/>
+              </w:rPr>
+              <w:t>, 3 = High)</w:t>
             </w:r>
           </w:p>
         </w:tc>
       </w:tr>
       <w:tr>
         <w:trPr>
-          <w:trHeight w:val="315"/>
+          <w:trHeight w:hRule="exact" w:val="340"/>
+          <w:jc w:val="center"/>
         </w:trPr>
         <w:tc>
           <w:tcPr>
-            <w:tcW w:w="0" w:type="auto"/>
+            <w:tcW w:w="1657" w:type="pct"/>
             <w:vMerge/>
             <w:tcBorders>
               <w:top w:val="single" w:sz="6" w:space="0" w:color="CCCCCC"/>
@@ -1673,16 +1501,22 @@
           <w:p>
             <w:pPr>
               <w:pStyle w:val="ListBullet"/>
-              <w:rPr>
-                <w:b/>
-                <w:bCs/>
-              </w:rPr>
-            </w:pPr>
-          </w:p>
-        </w:tc>
-        <w:tc>
-          <w:tcPr>
-            <w:tcW w:w="0" w:type="auto"/>
+              <w:numPr>
+                <w:ilvl w:val="0"/>
+                <w:numId w:val="0"/>
+              </w:numPr>
+              <w:spacing w:after="0"/>
+              <w:jc w:val="center"/>
+              <w:rPr>
+                <w:b/>
+                <w:bCs/>
+              </w:rPr>
+            </w:pPr>
+          </w:p>
+        </w:tc>
+        <w:tc>
+          <w:tcPr>
+            <w:tcW w:w="414" w:type="pct"/>
             <w:tcBorders>
               <w:top w:val="single" w:sz="6" w:space="0" w:color="CCCCCC"/>
               <w:left w:val="single" w:sz="6" w:space="0" w:color="CCCCCC"/>
@@ -1702,6 +1536,12 @@
           <w:p>
             <w:pPr>
               <w:pStyle w:val="ListBullet"/>
+              <w:numPr>
+                <w:ilvl w:val="0"/>
+                <w:numId w:val="0"/>
+              </w:numPr>
+              <w:spacing w:after="0"/>
+              <w:jc w:val="center"/>
               <w:rPr>
                 <w:b/>
                 <w:bCs/>
@@ -1718,7 +1558,7 @@
         </w:tc>
         <w:tc>
           <w:tcPr>
-            <w:tcW w:w="0" w:type="auto"/>
+            <w:tcW w:w="410" w:type="pct"/>
             <w:tcBorders>
               <w:top w:val="single" w:sz="6" w:space="0" w:color="CCCCCC"/>
               <w:left w:val="single" w:sz="6" w:space="0" w:color="CCCCCC"/>
@@ -1738,6 +1578,12 @@
           <w:p>
             <w:pPr>
               <w:pStyle w:val="ListBullet"/>
+              <w:numPr>
+                <w:ilvl w:val="0"/>
+                <w:numId w:val="0"/>
+              </w:numPr>
+              <w:spacing w:after="0"/>
+              <w:jc w:val="center"/>
               <w:rPr>
                 <w:b/>
                 <w:bCs/>
@@ -1754,7 +1600,7 @@
         </w:tc>
         <w:tc>
           <w:tcPr>
-            <w:tcW w:w="0" w:type="auto"/>
+            <w:tcW w:w="412" w:type="pct"/>
             <w:tcBorders>
               <w:top w:val="single" w:sz="6" w:space="0" w:color="CCCCCC"/>
               <w:left w:val="single" w:sz="6" w:space="0" w:color="CCCCCC"/>
@@ -1774,6 +1620,12 @@
           <w:p>
             <w:pPr>
               <w:pStyle w:val="ListBullet"/>
+              <w:numPr>
+                <w:ilvl w:val="0"/>
+                <w:numId w:val="0"/>
+              </w:numPr>
+              <w:spacing w:after="0"/>
+              <w:jc w:val="center"/>
               <w:rPr>
                 <w:b/>
                 <w:bCs/>
@@ -1790,7 +1642,7 @@
         </w:tc>
         <w:tc>
           <w:tcPr>
-            <w:tcW w:w="0" w:type="auto"/>
+            <w:tcW w:w="412" w:type="pct"/>
             <w:tcBorders>
               <w:top w:val="single" w:sz="6" w:space="0" w:color="CCCCCC"/>
               <w:left w:val="single" w:sz="6" w:space="0" w:color="CCCCCC"/>
@@ -1810,6 +1662,12 @@
           <w:p>
             <w:pPr>
               <w:pStyle w:val="ListBullet"/>
+              <w:numPr>
+                <w:ilvl w:val="0"/>
+                <w:numId w:val="0"/>
+              </w:numPr>
+              <w:spacing w:after="0"/>
+              <w:jc w:val="center"/>
               <w:rPr>
                 <w:b/>
                 <w:bCs/>
@@ -1826,7 +1684,7 @@
         </w:tc>
         <w:tc>
           <w:tcPr>
-            <w:tcW w:w="0" w:type="auto"/>
+            <w:tcW w:w="412" w:type="pct"/>
             <w:tcBorders>
               <w:top w:val="single" w:sz="6" w:space="0" w:color="CCCCCC"/>
               <w:left w:val="single" w:sz="6" w:space="0" w:color="CCCCCC"/>
@@ -1846,6 +1704,12 @@
           <w:p>
             <w:pPr>
               <w:pStyle w:val="ListBullet"/>
+              <w:numPr>
+                <w:ilvl w:val="0"/>
+                <w:numId w:val="0"/>
+              </w:numPr>
+              <w:spacing w:after="0"/>
+              <w:jc w:val="center"/>
               <w:rPr>
                 <w:b/>
                 <w:bCs/>
@@ -1862,7 +1726,7 @@
         </w:tc>
         <w:tc>
           <w:tcPr>
-            <w:tcW w:w="0" w:type="auto"/>
+            <w:tcW w:w="412" w:type="pct"/>
             <w:tcBorders>
               <w:top w:val="single" w:sz="6" w:space="0" w:color="CCCCCC"/>
               <w:left w:val="single" w:sz="6" w:space="0" w:color="CCCCCC"/>
@@ -1882,6 +1746,12 @@
           <w:p>
             <w:pPr>
               <w:pStyle w:val="ListBullet"/>
+              <w:numPr>
+                <w:ilvl w:val="0"/>
+                <w:numId w:val="0"/>
+              </w:numPr>
+              <w:spacing w:after="0"/>
+              <w:jc w:val="center"/>
               <w:rPr>
                 <w:b/>
                 <w:bCs/>
@@ -1898,7 +1768,7 @@
         </w:tc>
         <w:tc>
           <w:tcPr>
-            <w:tcW w:w="0" w:type="auto"/>
+            <w:tcW w:w="349" w:type="pct"/>
             <w:tcBorders>
               <w:top w:val="single" w:sz="6" w:space="0" w:color="CCCCCC"/>
               <w:left w:val="single" w:sz="6" w:space="0" w:color="CCCCCC"/>
@@ -1918,6 +1788,12 @@
           <w:p>
             <w:pPr>
               <w:pStyle w:val="ListBullet"/>
+              <w:numPr>
+                <w:ilvl w:val="0"/>
+                <w:numId w:val="0"/>
+              </w:numPr>
+              <w:spacing w:after="0"/>
+              <w:jc w:val="center"/>
               <w:rPr>
                 <w:b/>
                 <w:bCs/>
@@ -1934,7 +1810,7 @@
         </w:tc>
         <w:tc>
           <w:tcPr>
-            <w:tcW w:w="0" w:type="auto"/>
+            <w:tcW w:w="521" w:type="pct"/>
             <w:tcBorders>
               <w:top w:val="single" w:sz="6" w:space="0" w:color="CCCCCC"/>
               <w:left w:val="single" w:sz="6" w:space="0" w:color="CCCCCC"/>
@@ -1954,6 +1830,12 @@
           <w:p>
             <w:pPr>
               <w:pStyle w:val="ListBullet"/>
+              <w:numPr>
+                <w:ilvl w:val="0"/>
+                <w:numId w:val="0"/>
+              </w:numPr>
+              <w:spacing w:after="0"/>
+              <w:jc w:val="center"/>
               <w:rPr>
                 <w:b/>
                 <w:bCs/>
@@ -1971,11 +1853,12 @@
       </w:tr>
       <w:tr>
         <w:trPr>
-          <w:trHeight w:val="315"/>
+          <w:trHeight w:hRule="exact" w:val="340"/>
+          <w:jc w:val="center"/>
         </w:trPr>
         <w:tc>
           <w:tcPr>
-            <w:tcW w:w="0" w:type="auto"/>
+            <w:tcW w:w="1657" w:type="pct"/>
             <w:tcBorders>
               <w:top w:val="single" w:sz="6" w:space="0" w:color="CCCCCC"/>
               <w:left w:val="single" w:sz="6" w:space="0" w:color="CCCCCC"/>
@@ -1995,6 +1878,11 @@
           <w:p>
             <w:pPr>
               <w:pStyle w:val="ListBullet"/>
+              <w:numPr>
+                <w:ilvl w:val="0"/>
+                <w:numId w:val="0"/>
+              </w:numPr>
+              <w:spacing w:after="0"/>
               <w:rPr>
                 <w:b/>
                 <w:bCs/>
@@ -2011,7 +1899,7 @@
         </w:tc>
         <w:tc>
           <w:tcPr>
-            <w:tcW w:w="0" w:type="auto"/>
+            <w:tcW w:w="414" w:type="pct"/>
             <w:tcBorders>
               <w:top w:val="single" w:sz="6" w:space="0" w:color="CCCCCC"/>
               <w:left w:val="single" w:sz="6" w:space="0" w:color="CCCCCC"/>
@@ -2031,6 +1919,12 @@
           <w:p>
             <w:pPr>
               <w:pStyle w:val="ListBullet"/>
+              <w:numPr>
+                <w:ilvl w:val="0"/>
+                <w:numId w:val="0"/>
+              </w:numPr>
+              <w:spacing w:after="0"/>
+              <w:jc w:val="center"/>
               <w:rPr>
                 <w:b/>
                 <w:bCs/>
@@ -2047,7 +1941,7 @@
         </w:tc>
         <w:tc>
           <w:tcPr>
-            <w:tcW w:w="0" w:type="auto"/>
+            <w:tcW w:w="410" w:type="pct"/>
             <w:tcBorders>
               <w:top w:val="single" w:sz="6" w:space="0" w:color="CCCCCC"/>
               <w:left w:val="single" w:sz="6" w:space="0" w:color="CCCCCC"/>
@@ -2067,6 +1961,12 @@
           <w:p>
             <w:pPr>
               <w:pStyle w:val="ListBullet"/>
+              <w:numPr>
+                <w:ilvl w:val="0"/>
+                <w:numId w:val="0"/>
+              </w:numPr>
+              <w:spacing w:after="0"/>
+              <w:jc w:val="center"/>
               <w:rPr>
                 <w:b/>
                 <w:bCs/>
@@ -2083,7 +1983,7 @@
         </w:tc>
         <w:tc>
           <w:tcPr>
-            <w:tcW w:w="0" w:type="auto"/>
+            <w:tcW w:w="412" w:type="pct"/>
             <w:tcBorders>
               <w:top w:val="single" w:sz="6" w:space="0" w:color="CCCCCC"/>
               <w:left w:val="single" w:sz="6" w:space="0" w:color="CCCCCC"/>
@@ -2103,6 +2003,12 @@
           <w:p>
             <w:pPr>
               <w:pStyle w:val="ListBullet"/>
+              <w:numPr>
+                <w:ilvl w:val="0"/>
+                <w:numId w:val="0"/>
+              </w:numPr>
+              <w:spacing w:after="0"/>
+              <w:jc w:val="center"/>
               <w:rPr>
                 <w:b/>
                 <w:bCs/>
@@ -2119,7 +2025,7 @@
         </w:tc>
         <w:tc>
           <w:tcPr>
-            <w:tcW w:w="0" w:type="auto"/>
+            <w:tcW w:w="412" w:type="pct"/>
             <w:tcBorders>
               <w:top w:val="single" w:sz="6" w:space="0" w:color="CCCCCC"/>
               <w:left w:val="single" w:sz="6" w:space="0" w:color="CCCCCC"/>
@@ -2139,6 +2045,12 @@
           <w:p>
             <w:pPr>
               <w:pStyle w:val="ListBullet"/>
+              <w:numPr>
+                <w:ilvl w:val="0"/>
+                <w:numId w:val="0"/>
+              </w:numPr>
+              <w:spacing w:after="0"/>
+              <w:jc w:val="center"/>
               <w:rPr>
                 <w:b/>
                 <w:bCs/>
@@ -2155,7 +2067,7 @@
         </w:tc>
         <w:tc>
           <w:tcPr>
-            <w:tcW w:w="0" w:type="auto"/>
+            <w:tcW w:w="412" w:type="pct"/>
             <w:tcBorders>
               <w:top w:val="single" w:sz="6" w:space="0" w:color="CCCCCC"/>
               <w:left w:val="single" w:sz="6" w:space="0" w:color="CCCCCC"/>
@@ -2175,6 +2087,12 @@
           <w:p>
             <w:pPr>
               <w:pStyle w:val="ListBullet"/>
+              <w:numPr>
+                <w:ilvl w:val="0"/>
+                <w:numId w:val="0"/>
+              </w:numPr>
+              <w:spacing w:after="0"/>
+              <w:jc w:val="center"/>
               <w:rPr>
                 <w:b/>
                 <w:bCs/>
@@ -2191,7 +2109,7 @@
         </w:tc>
         <w:tc>
           <w:tcPr>
-            <w:tcW w:w="0" w:type="auto"/>
+            <w:tcW w:w="412" w:type="pct"/>
             <w:tcBorders>
               <w:top w:val="single" w:sz="6" w:space="0" w:color="CCCCCC"/>
               <w:left w:val="single" w:sz="6" w:space="0" w:color="CCCCCC"/>
@@ -2211,6 +2129,12 @@
           <w:p>
             <w:pPr>
               <w:pStyle w:val="ListBullet"/>
+              <w:numPr>
+                <w:ilvl w:val="0"/>
+                <w:numId w:val="0"/>
+              </w:numPr>
+              <w:spacing w:after="0"/>
+              <w:jc w:val="center"/>
               <w:rPr>
                 <w:b/>
                 <w:bCs/>
@@ -2227,7 +2151,7 @@
         </w:tc>
         <w:tc>
           <w:tcPr>
-            <w:tcW w:w="0" w:type="auto"/>
+            <w:tcW w:w="349" w:type="pct"/>
             <w:tcBorders>
               <w:top w:val="single" w:sz="6" w:space="0" w:color="CCCCCC"/>
               <w:left w:val="single" w:sz="6" w:space="0" w:color="CCCCCC"/>
@@ -2247,23 +2171,36 @@
           <w:p>
             <w:pPr>
               <w:pStyle w:val="ListBullet"/>
-              <w:rPr>
-                <w:b/>
-                <w:bCs/>
-              </w:rPr>
-            </w:pPr>
-            <w:r>
-              <w:rPr>
-                <w:b/>
-                <w:bCs/>
-              </w:rPr>
-              <w:t>2.166666667</w:t>
-            </w:r>
-          </w:p>
-        </w:tc>
-        <w:tc>
-          <w:tcPr>
-            <w:tcW w:w="0" w:type="auto"/>
+              <w:numPr>
+                <w:ilvl w:val="0"/>
+                <w:numId w:val="0"/>
+              </w:numPr>
+              <w:spacing w:after="0"/>
+              <w:jc w:val="center"/>
+              <w:rPr>
+                <w:b/>
+                <w:bCs/>
+              </w:rPr>
+            </w:pPr>
+            <w:r>
+              <w:rPr>
+                <w:b/>
+                <w:bCs/>
+              </w:rPr>
+              <w:t>2.1</w:t>
+            </w:r>
+            <w:r>
+              <w:rPr>
+                <w:b/>
+                <w:bCs/>
+              </w:rPr>
+              <w:t>7</w:t>
+            </w:r>
+          </w:p>
+        </w:tc>
+        <w:tc>
+          <w:tcPr>
+            <w:tcW w:w="521" w:type="pct"/>
             <w:tcBorders>
               <w:top w:val="single" w:sz="6" w:space="0" w:color="CCCCCC"/>
               <w:left w:val="single" w:sz="6" w:space="0" w:color="CCCCCC"/>
@@ -2283,6 +2220,12 @@
           <w:p>
             <w:pPr>
               <w:pStyle w:val="ListBullet"/>
+              <w:numPr>
+                <w:ilvl w:val="0"/>
+                <w:numId w:val="0"/>
+              </w:numPr>
+              <w:spacing w:after="0"/>
+              <w:jc w:val="center"/>
               <w:rPr>
                 <w:b/>
                 <w:bCs/>
@@ -2300,11 +2243,12 @@
       </w:tr>
       <w:tr>
         <w:trPr>
-          <w:trHeight w:val="315"/>
+          <w:trHeight w:hRule="exact" w:val="340"/>
+          <w:jc w:val="center"/>
         </w:trPr>
         <w:tc>
           <w:tcPr>
-            <w:tcW w:w="0" w:type="auto"/>
+            <w:tcW w:w="1657" w:type="pct"/>
             <w:tcBorders>
               <w:top w:val="single" w:sz="6" w:space="0" w:color="CCCCCC"/>
               <w:left w:val="single" w:sz="6" w:space="0" w:color="CCCCCC"/>
@@ -2324,6 +2268,11 @@
           <w:p>
             <w:pPr>
               <w:pStyle w:val="ListBullet"/>
+              <w:numPr>
+                <w:ilvl w:val="0"/>
+                <w:numId w:val="0"/>
+              </w:numPr>
+              <w:spacing w:after="0"/>
               <w:rPr>
                 <w:b/>
                 <w:bCs/>
@@ -2340,7 +2289,7 @@
         </w:tc>
         <w:tc>
           <w:tcPr>
-            <w:tcW w:w="0" w:type="auto"/>
+            <w:tcW w:w="414" w:type="pct"/>
             <w:tcBorders>
               <w:top w:val="single" w:sz="6" w:space="0" w:color="CCCCCC"/>
               <w:left w:val="single" w:sz="6" w:space="0" w:color="CCCCCC"/>
@@ -2360,6 +2309,12 @@
           <w:p>
             <w:pPr>
               <w:pStyle w:val="ListBullet"/>
+              <w:numPr>
+                <w:ilvl w:val="0"/>
+                <w:numId w:val="0"/>
+              </w:numPr>
+              <w:spacing w:after="0"/>
+              <w:jc w:val="center"/>
               <w:rPr>
                 <w:b/>
                 <w:bCs/>
@@ -2376,7 +2331,7 @@
         </w:tc>
         <w:tc>
           <w:tcPr>
-            <w:tcW w:w="0" w:type="auto"/>
+            <w:tcW w:w="410" w:type="pct"/>
             <w:tcBorders>
               <w:top w:val="single" w:sz="6" w:space="0" w:color="CCCCCC"/>
               <w:left w:val="single" w:sz="6" w:space="0" w:color="CCCCCC"/>
@@ -2396,6 +2351,12 @@
           <w:p>
             <w:pPr>
               <w:pStyle w:val="ListBullet"/>
+              <w:numPr>
+                <w:ilvl w:val="0"/>
+                <w:numId w:val="0"/>
+              </w:numPr>
+              <w:spacing w:after="0"/>
+              <w:jc w:val="center"/>
               <w:rPr>
                 <w:b/>
                 <w:bCs/>
@@ -2412,7 +2373,7 @@
         </w:tc>
         <w:tc>
           <w:tcPr>
-            <w:tcW w:w="0" w:type="auto"/>
+            <w:tcW w:w="412" w:type="pct"/>
             <w:tcBorders>
               <w:top w:val="single" w:sz="6" w:space="0" w:color="CCCCCC"/>
               <w:left w:val="single" w:sz="6" w:space="0" w:color="CCCCCC"/>
@@ -2432,6 +2393,12 @@
           <w:p>
             <w:pPr>
               <w:pStyle w:val="ListBullet"/>
+              <w:numPr>
+                <w:ilvl w:val="0"/>
+                <w:numId w:val="0"/>
+              </w:numPr>
+              <w:spacing w:after="0"/>
+              <w:jc w:val="center"/>
               <w:rPr>
                 <w:b/>
                 <w:bCs/>
@@ -2448,7 +2415,7 @@
         </w:tc>
         <w:tc>
           <w:tcPr>
-            <w:tcW w:w="0" w:type="auto"/>
+            <w:tcW w:w="412" w:type="pct"/>
             <w:tcBorders>
               <w:top w:val="single" w:sz="6" w:space="0" w:color="CCCCCC"/>
               <w:left w:val="single" w:sz="6" w:space="0" w:color="CCCCCC"/>
@@ -2468,6 +2435,12 @@
           <w:p>
             <w:pPr>
               <w:pStyle w:val="ListBullet"/>
+              <w:numPr>
+                <w:ilvl w:val="0"/>
+                <w:numId w:val="0"/>
+              </w:numPr>
+              <w:spacing w:after="0"/>
+              <w:jc w:val="center"/>
               <w:rPr>
                 <w:b/>
                 <w:bCs/>
@@ -2484,7 +2457,7 @@
         </w:tc>
         <w:tc>
           <w:tcPr>
-            <w:tcW w:w="0" w:type="auto"/>
+            <w:tcW w:w="412" w:type="pct"/>
             <w:tcBorders>
               <w:top w:val="single" w:sz="6" w:space="0" w:color="CCCCCC"/>
               <w:left w:val="single" w:sz="6" w:space="0" w:color="CCCCCC"/>
@@ -2504,6 +2477,12 @@
           <w:p>
             <w:pPr>
               <w:pStyle w:val="ListBullet"/>
+              <w:numPr>
+                <w:ilvl w:val="0"/>
+                <w:numId w:val="0"/>
+              </w:numPr>
+              <w:spacing w:after="0"/>
+              <w:jc w:val="center"/>
               <w:rPr>
                 <w:b/>
                 <w:bCs/>
@@ -2520,7 +2499,7 @@
         </w:tc>
         <w:tc>
           <w:tcPr>
-            <w:tcW w:w="0" w:type="auto"/>
+            <w:tcW w:w="412" w:type="pct"/>
             <w:tcBorders>
               <w:top w:val="single" w:sz="6" w:space="0" w:color="CCCCCC"/>
               <w:left w:val="single" w:sz="6" w:space="0" w:color="CCCCCC"/>
@@ -2540,6 +2519,12 @@
           <w:p>
             <w:pPr>
               <w:pStyle w:val="ListBullet"/>
+              <w:numPr>
+                <w:ilvl w:val="0"/>
+                <w:numId w:val="0"/>
+              </w:numPr>
+              <w:spacing w:after="0"/>
+              <w:jc w:val="center"/>
               <w:rPr>
                 <w:b/>
                 <w:bCs/>
@@ -2556,7 +2541,7 @@
         </w:tc>
         <w:tc>
           <w:tcPr>
-            <w:tcW w:w="0" w:type="auto"/>
+            <w:tcW w:w="349" w:type="pct"/>
             <w:tcBorders>
               <w:top w:val="single" w:sz="6" w:space="0" w:color="CCCCCC"/>
               <w:left w:val="single" w:sz="6" w:space="0" w:color="CCCCCC"/>
@@ -2576,23 +2561,29 @@
           <w:p>
             <w:pPr>
               <w:pStyle w:val="ListBullet"/>
-              <w:rPr>
-                <w:b/>
-                <w:bCs/>
-              </w:rPr>
-            </w:pPr>
-            <w:r>
-              <w:rPr>
-                <w:b/>
-                <w:bCs/>
-              </w:rPr>
-              <w:t>2.333333333</w:t>
-            </w:r>
-          </w:p>
-        </w:tc>
-        <w:tc>
-          <w:tcPr>
-            <w:tcW w:w="0" w:type="auto"/>
+              <w:numPr>
+                <w:ilvl w:val="0"/>
+                <w:numId w:val="0"/>
+              </w:numPr>
+              <w:spacing w:after="0"/>
+              <w:jc w:val="center"/>
+              <w:rPr>
+                <w:b/>
+                <w:bCs/>
+              </w:rPr>
+            </w:pPr>
+            <w:r>
+              <w:rPr>
+                <w:b/>
+                <w:bCs/>
+              </w:rPr>
+              <w:t>2.33</w:t>
+            </w:r>
+          </w:p>
+        </w:tc>
+        <w:tc>
+          <w:tcPr>
+            <w:tcW w:w="521" w:type="pct"/>
             <w:tcBorders>
               <w:top w:val="single" w:sz="6" w:space="0" w:color="CCCCCC"/>
               <w:left w:val="single" w:sz="6" w:space="0" w:color="CCCCCC"/>
@@ -2612,6 +2603,12 @@
           <w:p>
             <w:pPr>
               <w:pStyle w:val="ListBullet"/>
+              <w:numPr>
+                <w:ilvl w:val="0"/>
+                <w:numId w:val="0"/>
+              </w:numPr>
+              <w:spacing w:after="0"/>
+              <w:jc w:val="center"/>
               <w:rPr>
                 <w:b/>
                 <w:bCs/>
@@ -2629,11 +2626,12 @@
       </w:tr>
       <w:tr>
         <w:trPr>
-          <w:trHeight w:val="315"/>
+          <w:trHeight w:hRule="exact" w:val="340"/>
+          <w:jc w:val="center"/>
         </w:trPr>
         <w:tc>
           <w:tcPr>
-            <w:tcW w:w="0" w:type="auto"/>
+            <w:tcW w:w="1657" w:type="pct"/>
             <w:tcBorders>
               <w:top w:val="single" w:sz="6" w:space="0" w:color="CCCCCC"/>
               <w:left w:val="single" w:sz="6" w:space="0" w:color="CCCCCC"/>
@@ -2653,6 +2651,11 @@
           <w:p>
             <w:pPr>
               <w:pStyle w:val="ListBullet"/>
+              <w:numPr>
+                <w:ilvl w:val="0"/>
+                <w:numId w:val="0"/>
+              </w:numPr>
+              <w:spacing w:after="0"/>
               <w:rPr>
                 <w:b/>
                 <w:bCs/>
@@ -2669,7 +2672,7 @@
         </w:tc>
         <w:tc>
           <w:tcPr>
-            <w:tcW w:w="0" w:type="auto"/>
+            <w:tcW w:w="414" w:type="pct"/>
             <w:tcBorders>
               <w:top w:val="single" w:sz="6" w:space="0" w:color="CCCCCC"/>
               <w:left w:val="single" w:sz="6" w:space="0" w:color="CCCCCC"/>
@@ -2689,6 +2692,12 @@
           <w:p>
             <w:pPr>
               <w:pStyle w:val="ListBullet"/>
+              <w:numPr>
+                <w:ilvl w:val="0"/>
+                <w:numId w:val="0"/>
+              </w:numPr>
+              <w:spacing w:after="0"/>
+              <w:jc w:val="center"/>
               <w:rPr>
                 <w:b/>
                 <w:bCs/>
@@ -2705,7 +2714,7 @@
         </w:tc>
         <w:tc>
           <w:tcPr>
-            <w:tcW w:w="0" w:type="auto"/>
+            <w:tcW w:w="410" w:type="pct"/>
             <w:tcBorders>
               <w:top w:val="single" w:sz="6" w:space="0" w:color="CCCCCC"/>
               <w:left w:val="single" w:sz="6" w:space="0" w:color="CCCCCC"/>
@@ -2725,6 +2734,12 @@
           <w:p>
             <w:pPr>
               <w:pStyle w:val="ListBullet"/>
+              <w:numPr>
+                <w:ilvl w:val="0"/>
+                <w:numId w:val="0"/>
+              </w:numPr>
+              <w:spacing w:after="0"/>
+              <w:jc w:val="center"/>
               <w:rPr>
                 <w:b/>
                 <w:bCs/>
@@ -2741,7 +2756,7 @@
         </w:tc>
         <w:tc>
           <w:tcPr>
-            <w:tcW w:w="0" w:type="auto"/>
+            <w:tcW w:w="412" w:type="pct"/>
             <w:tcBorders>
               <w:top w:val="single" w:sz="6" w:space="0" w:color="CCCCCC"/>
               <w:left w:val="single" w:sz="6" w:space="0" w:color="CCCCCC"/>
@@ -2761,6 +2776,12 @@
           <w:p>
             <w:pPr>
               <w:pStyle w:val="ListBullet"/>
+              <w:numPr>
+                <w:ilvl w:val="0"/>
+                <w:numId w:val="0"/>
+              </w:numPr>
+              <w:spacing w:after="0"/>
+              <w:jc w:val="center"/>
               <w:rPr>
                 <w:b/>
                 <w:bCs/>
@@ -2777,7 +2798,7 @@
         </w:tc>
         <w:tc>
           <w:tcPr>
-            <w:tcW w:w="0" w:type="auto"/>
+            <w:tcW w:w="412" w:type="pct"/>
             <w:tcBorders>
               <w:top w:val="single" w:sz="6" w:space="0" w:color="CCCCCC"/>
               <w:left w:val="single" w:sz="6" w:space="0" w:color="CCCCCC"/>
@@ -2797,6 +2818,12 @@
           <w:p>
             <w:pPr>
               <w:pStyle w:val="ListBullet"/>
+              <w:numPr>
+                <w:ilvl w:val="0"/>
+                <w:numId w:val="0"/>
+              </w:numPr>
+              <w:spacing w:after="0"/>
+              <w:jc w:val="center"/>
               <w:rPr>
                 <w:b/>
                 <w:bCs/>
@@ -2813,7 +2840,7 @@
         </w:tc>
         <w:tc>
           <w:tcPr>
-            <w:tcW w:w="0" w:type="auto"/>
+            <w:tcW w:w="412" w:type="pct"/>
             <w:tcBorders>
               <w:top w:val="single" w:sz="6" w:space="0" w:color="CCCCCC"/>
               <w:left w:val="single" w:sz="6" w:space="0" w:color="CCCCCC"/>
@@ -2833,6 +2860,12 @@
           <w:p>
             <w:pPr>
               <w:pStyle w:val="ListBullet"/>
+              <w:numPr>
+                <w:ilvl w:val="0"/>
+                <w:numId w:val="0"/>
+              </w:numPr>
+              <w:spacing w:after="0"/>
+              <w:jc w:val="center"/>
               <w:rPr>
                 <w:b/>
                 <w:bCs/>
@@ -2849,7 +2882,7 @@
         </w:tc>
         <w:tc>
           <w:tcPr>
-            <w:tcW w:w="0" w:type="auto"/>
+            <w:tcW w:w="412" w:type="pct"/>
             <w:tcBorders>
               <w:top w:val="single" w:sz="6" w:space="0" w:color="CCCCCC"/>
               <w:left w:val="single" w:sz="6" w:space="0" w:color="CCCCCC"/>
@@ -2869,6 +2902,12 @@
           <w:p>
             <w:pPr>
               <w:pStyle w:val="ListBullet"/>
+              <w:numPr>
+                <w:ilvl w:val="0"/>
+                <w:numId w:val="0"/>
+              </w:numPr>
+              <w:spacing w:after="0"/>
+              <w:jc w:val="center"/>
               <w:rPr>
                 <w:b/>
                 <w:bCs/>
@@ -2885,7 +2924,7 @@
         </w:tc>
         <w:tc>
           <w:tcPr>
-            <w:tcW w:w="0" w:type="auto"/>
+            <w:tcW w:w="349" w:type="pct"/>
             <w:tcBorders>
               <w:top w:val="single" w:sz="6" w:space="0" w:color="CCCCCC"/>
               <w:left w:val="single" w:sz="6" w:space="0" w:color="CCCCCC"/>
@@ -2905,23 +2944,29 @@
           <w:p>
             <w:pPr>
               <w:pStyle w:val="ListBullet"/>
-              <w:rPr>
-                <w:b/>
-                <w:bCs/>
-              </w:rPr>
-            </w:pPr>
-            <w:r>
-              <w:rPr>
-                <w:b/>
-                <w:bCs/>
-              </w:rPr>
-              <w:t>1.833333333</w:t>
-            </w:r>
-          </w:p>
-        </w:tc>
-        <w:tc>
-          <w:tcPr>
-            <w:tcW w:w="0" w:type="auto"/>
+              <w:numPr>
+                <w:ilvl w:val="0"/>
+                <w:numId w:val="0"/>
+              </w:numPr>
+              <w:spacing w:after="0"/>
+              <w:jc w:val="center"/>
+              <w:rPr>
+                <w:b/>
+                <w:bCs/>
+              </w:rPr>
+            </w:pPr>
+            <w:r>
+              <w:rPr>
+                <w:b/>
+                <w:bCs/>
+              </w:rPr>
+              <w:t>1.83</w:t>
+            </w:r>
+          </w:p>
+        </w:tc>
+        <w:tc>
+          <w:tcPr>
+            <w:tcW w:w="521" w:type="pct"/>
             <w:tcBorders>
               <w:top w:val="single" w:sz="6" w:space="0" w:color="CCCCCC"/>
               <w:left w:val="single" w:sz="6" w:space="0" w:color="CCCCCC"/>
@@ -2941,6 +2986,12 @@
           <w:p>
             <w:pPr>
               <w:pStyle w:val="ListBullet"/>
+              <w:numPr>
+                <w:ilvl w:val="0"/>
+                <w:numId w:val="0"/>
+              </w:numPr>
+              <w:spacing w:after="0"/>
+              <w:jc w:val="center"/>
               <w:rPr>
                 <w:b/>
                 <w:bCs/>
@@ -2958,11 +3009,12 @@
       </w:tr>
       <w:tr>
         <w:trPr>
-          <w:trHeight w:val="315"/>
+          <w:trHeight w:hRule="exact" w:val="624"/>
+          <w:jc w:val="center"/>
         </w:trPr>
         <w:tc>
           <w:tcPr>
-            <w:tcW w:w="0" w:type="auto"/>
+            <w:tcW w:w="1657" w:type="pct"/>
             <w:tcBorders>
               <w:top w:val="single" w:sz="6" w:space="0" w:color="CCCCCC"/>
               <w:left w:val="single" w:sz="6" w:space="0" w:color="CCCCCC"/>
@@ -2982,6 +3034,11 @@
           <w:p>
             <w:pPr>
               <w:pStyle w:val="ListBullet"/>
+              <w:numPr>
+                <w:ilvl w:val="0"/>
+                <w:numId w:val="0"/>
+              </w:numPr>
+              <w:spacing w:after="0"/>
               <w:rPr>
                 <w:b/>
                 <w:bCs/>
@@ -2998,7 +3055,7 @@
         </w:tc>
         <w:tc>
           <w:tcPr>
-            <w:tcW w:w="0" w:type="auto"/>
+            <w:tcW w:w="414" w:type="pct"/>
             <w:tcBorders>
               <w:top w:val="single" w:sz="6" w:space="0" w:color="CCCCCC"/>
               <w:left w:val="single" w:sz="6" w:space="0" w:color="CCCCCC"/>
@@ -3018,6 +3075,12 @@
           <w:p>
             <w:pPr>
               <w:pStyle w:val="ListBullet"/>
+              <w:numPr>
+                <w:ilvl w:val="0"/>
+                <w:numId w:val="0"/>
+              </w:numPr>
+              <w:spacing w:after="0"/>
+              <w:jc w:val="center"/>
               <w:rPr>
                 <w:b/>
                 <w:bCs/>
@@ -3034,7 +3097,7 @@
         </w:tc>
         <w:tc>
           <w:tcPr>
-            <w:tcW w:w="0" w:type="auto"/>
+            <w:tcW w:w="410" w:type="pct"/>
             <w:tcBorders>
               <w:top w:val="single" w:sz="6" w:space="0" w:color="CCCCCC"/>
               <w:left w:val="single" w:sz="6" w:space="0" w:color="CCCCCC"/>
@@ -3054,6 +3117,12 @@
           <w:p>
             <w:pPr>
               <w:pStyle w:val="ListBullet"/>
+              <w:numPr>
+                <w:ilvl w:val="0"/>
+                <w:numId w:val="0"/>
+              </w:numPr>
+              <w:spacing w:after="0"/>
+              <w:jc w:val="center"/>
               <w:rPr>
                 <w:b/>
                 <w:bCs/>
@@ -3070,7 +3139,7 @@
         </w:tc>
         <w:tc>
           <w:tcPr>
-            <w:tcW w:w="0" w:type="auto"/>
+            <w:tcW w:w="412" w:type="pct"/>
             <w:tcBorders>
               <w:top w:val="single" w:sz="6" w:space="0" w:color="CCCCCC"/>
               <w:left w:val="single" w:sz="6" w:space="0" w:color="CCCCCC"/>
@@ -3090,6 +3159,12 @@
           <w:p>
             <w:pPr>
               <w:pStyle w:val="ListBullet"/>
+              <w:numPr>
+                <w:ilvl w:val="0"/>
+                <w:numId w:val="0"/>
+              </w:numPr>
+              <w:spacing w:after="0"/>
+              <w:jc w:val="center"/>
               <w:rPr>
                 <w:b/>
                 <w:bCs/>
@@ -3106,7 +3181,7 @@
         </w:tc>
         <w:tc>
           <w:tcPr>
-            <w:tcW w:w="0" w:type="auto"/>
+            <w:tcW w:w="412" w:type="pct"/>
             <w:tcBorders>
               <w:top w:val="single" w:sz="6" w:space="0" w:color="CCCCCC"/>
               <w:left w:val="single" w:sz="6" w:space="0" w:color="CCCCCC"/>
@@ -3126,6 +3201,12 @@
           <w:p>
             <w:pPr>
               <w:pStyle w:val="ListBullet"/>
+              <w:numPr>
+                <w:ilvl w:val="0"/>
+                <w:numId w:val="0"/>
+              </w:numPr>
+              <w:spacing w:after="0"/>
+              <w:jc w:val="center"/>
               <w:rPr>
                 <w:b/>
                 <w:bCs/>
@@ -3142,7 +3223,7 @@
         </w:tc>
         <w:tc>
           <w:tcPr>
-            <w:tcW w:w="0" w:type="auto"/>
+            <w:tcW w:w="412" w:type="pct"/>
             <w:tcBorders>
               <w:top w:val="single" w:sz="6" w:space="0" w:color="CCCCCC"/>
               <w:left w:val="single" w:sz="6" w:space="0" w:color="CCCCCC"/>
@@ -3162,6 +3243,12 @@
           <w:p>
             <w:pPr>
               <w:pStyle w:val="ListBullet"/>
+              <w:numPr>
+                <w:ilvl w:val="0"/>
+                <w:numId w:val="0"/>
+              </w:numPr>
+              <w:spacing w:after="0"/>
+              <w:jc w:val="center"/>
               <w:rPr>
                 <w:b/>
                 <w:bCs/>
@@ -3178,7 +3265,7 @@
         </w:tc>
         <w:tc>
           <w:tcPr>
-            <w:tcW w:w="0" w:type="auto"/>
+            <w:tcW w:w="412" w:type="pct"/>
             <w:tcBorders>
               <w:top w:val="single" w:sz="6" w:space="0" w:color="CCCCCC"/>
               <w:left w:val="single" w:sz="6" w:space="0" w:color="CCCCCC"/>
@@ -3198,6 +3285,12 @@
           <w:p>
             <w:pPr>
               <w:pStyle w:val="ListBullet"/>
+              <w:numPr>
+                <w:ilvl w:val="0"/>
+                <w:numId w:val="0"/>
+              </w:numPr>
+              <w:spacing w:after="0"/>
+              <w:jc w:val="center"/>
               <w:rPr>
                 <w:b/>
                 <w:bCs/>
@@ -3214,7 +3307,7 @@
         </w:tc>
         <w:tc>
           <w:tcPr>
-            <w:tcW w:w="0" w:type="auto"/>
+            <w:tcW w:w="349" w:type="pct"/>
             <w:tcBorders>
               <w:top w:val="single" w:sz="6" w:space="0" w:color="CCCCCC"/>
               <w:left w:val="single" w:sz="6" w:space="0" w:color="CCCCCC"/>
@@ -3234,6 +3327,12 @@
           <w:p>
             <w:pPr>
               <w:pStyle w:val="ListBullet"/>
+              <w:numPr>
+                <w:ilvl w:val="0"/>
+                <w:numId w:val="0"/>
+              </w:numPr>
+              <w:spacing w:after="0"/>
+              <w:jc w:val="center"/>
               <w:rPr>
                 <w:b/>
                 <w:bCs/>
@@ -3246,11 +3345,18 @@
               </w:rPr>
               <w:t>2</w:t>
             </w:r>
-          </w:p>
-        </w:tc>
-        <w:tc>
-          <w:tcPr>
-            <w:tcW w:w="0" w:type="auto"/>
+            <w:r>
+              <w:rPr>
+                <w:b/>
+                <w:bCs/>
+              </w:rPr>
+              <w:t>.00</w:t>
+            </w:r>
+          </w:p>
+        </w:tc>
+        <w:tc>
+          <w:tcPr>
+            <w:tcW w:w="521" w:type="pct"/>
             <w:tcBorders>
               <w:top w:val="single" w:sz="6" w:space="0" w:color="CCCCCC"/>
               <w:left w:val="single" w:sz="6" w:space="0" w:color="CCCCCC"/>
@@ -3270,6 +3376,12 @@
           <w:p>
             <w:pPr>
               <w:pStyle w:val="ListBullet"/>
+              <w:numPr>
+                <w:ilvl w:val="0"/>
+                <w:numId w:val="0"/>
+              </w:numPr>
+              <w:spacing w:after="0"/>
+              <w:jc w:val="center"/>
               <w:rPr>
                 <w:b/>
                 <w:bCs/>
@@ -3287,11 +3399,12 @@
       </w:tr>
       <w:tr>
         <w:trPr>
-          <w:trHeight w:val="315"/>
+          <w:trHeight w:hRule="exact" w:val="340"/>
+          <w:jc w:val="center"/>
         </w:trPr>
         <w:tc>
           <w:tcPr>
-            <w:tcW w:w="0" w:type="auto"/>
+            <w:tcW w:w="1657" w:type="pct"/>
             <w:tcBorders>
               <w:top w:val="single" w:sz="6" w:space="0" w:color="CCCCCC"/>
               <w:left w:val="single" w:sz="6" w:space="0" w:color="CCCCCC"/>
@@ -3311,6 +3424,11 @@
           <w:p>
             <w:pPr>
               <w:pStyle w:val="ListBullet"/>
+              <w:numPr>
+                <w:ilvl w:val="0"/>
+                <w:numId w:val="0"/>
+              </w:numPr>
+              <w:spacing w:after="0"/>
               <w:rPr>
                 <w:b/>
                 <w:bCs/>
@@ -3327,7 +3445,7 @@
         </w:tc>
         <w:tc>
           <w:tcPr>
-            <w:tcW w:w="0" w:type="auto"/>
+            <w:tcW w:w="414" w:type="pct"/>
             <w:tcBorders>
               <w:top w:val="single" w:sz="6" w:space="0" w:color="CCCCCC"/>
               <w:left w:val="single" w:sz="6" w:space="0" w:color="CCCCCC"/>
@@ -3347,6 +3465,12 @@
           <w:p>
             <w:pPr>
               <w:pStyle w:val="ListBullet"/>
+              <w:numPr>
+                <w:ilvl w:val="0"/>
+                <w:numId w:val="0"/>
+              </w:numPr>
+              <w:spacing w:after="0"/>
+              <w:jc w:val="center"/>
               <w:rPr>
                 <w:b/>
                 <w:bCs/>
@@ -3363,7 +3487,7 @@
         </w:tc>
         <w:tc>
           <w:tcPr>
-            <w:tcW w:w="0" w:type="auto"/>
+            <w:tcW w:w="410" w:type="pct"/>
             <w:tcBorders>
               <w:top w:val="single" w:sz="6" w:space="0" w:color="CCCCCC"/>
               <w:left w:val="single" w:sz="6" w:space="0" w:color="CCCCCC"/>
@@ -3383,6 +3507,12 @@
           <w:p>
             <w:pPr>
               <w:pStyle w:val="ListBullet"/>
+              <w:numPr>
+                <w:ilvl w:val="0"/>
+                <w:numId w:val="0"/>
+              </w:numPr>
+              <w:spacing w:after="0"/>
+              <w:jc w:val="center"/>
               <w:rPr>
                 <w:b/>
                 <w:bCs/>
@@ -3399,7 +3529,7 @@
         </w:tc>
         <w:tc>
           <w:tcPr>
-            <w:tcW w:w="0" w:type="auto"/>
+            <w:tcW w:w="412" w:type="pct"/>
             <w:tcBorders>
               <w:top w:val="single" w:sz="6" w:space="0" w:color="CCCCCC"/>
               <w:left w:val="single" w:sz="6" w:space="0" w:color="CCCCCC"/>
@@ -3419,6 +3549,12 @@
           <w:p>
             <w:pPr>
               <w:pStyle w:val="ListBullet"/>
+              <w:numPr>
+                <w:ilvl w:val="0"/>
+                <w:numId w:val="0"/>
+              </w:numPr>
+              <w:spacing w:after="0"/>
+              <w:jc w:val="center"/>
               <w:rPr>
                 <w:b/>
                 <w:bCs/>
@@ -3435,7 +3571,7 @@
         </w:tc>
         <w:tc>
           <w:tcPr>
-            <w:tcW w:w="0" w:type="auto"/>
+            <w:tcW w:w="412" w:type="pct"/>
             <w:tcBorders>
               <w:top w:val="single" w:sz="6" w:space="0" w:color="CCCCCC"/>
               <w:left w:val="single" w:sz="6" w:space="0" w:color="CCCCCC"/>
@@ -3455,6 +3591,12 @@
           <w:p>
             <w:pPr>
               <w:pStyle w:val="ListBullet"/>
+              <w:numPr>
+                <w:ilvl w:val="0"/>
+                <w:numId w:val="0"/>
+              </w:numPr>
+              <w:spacing w:after="0"/>
+              <w:jc w:val="center"/>
               <w:rPr>
                 <w:b/>
                 <w:bCs/>
@@ -3471,7 +3613,7 @@
         </w:tc>
         <w:tc>
           <w:tcPr>
-            <w:tcW w:w="0" w:type="auto"/>
+            <w:tcW w:w="412" w:type="pct"/>
             <w:tcBorders>
               <w:top w:val="single" w:sz="6" w:space="0" w:color="CCCCCC"/>
               <w:left w:val="single" w:sz="6" w:space="0" w:color="CCCCCC"/>
@@ -3491,6 +3633,12 @@
           <w:p>
             <w:pPr>
               <w:pStyle w:val="ListBullet"/>
+              <w:numPr>
+                <w:ilvl w:val="0"/>
+                <w:numId w:val="0"/>
+              </w:numPr>
+              <w:spacing w:after="0"/>
+              <w:jc w:val="center"/>
               <w:rPr>
                 <w:b/>
                 <w:bCs/>
@@ -3507,7 +3655,7 @@
         </w:tc>
         <w:tc>
           <w:tcPr>
-            <w:tcW w:w="0" w:type="auto"/>
+            <w:tcW w:w="412" w:type="pct"/>
             <w:tcBorders>
               <w:top w:val="single" w:sz="6" w:space="0" w:color="CCCCCC"/>
               <w:left w:val="single" w:sz="6" w:space="0" w:color="CCCCCC"/>
@@ -3527,6 +3675,12 @@
           <w:p>
             <w:pPr>
               <w:pStyle w:val="ListBullet"/>
+              <w:numPr>
+                <w:ilvl w:val="0"/>
+                <w:numId w:val="0"/>
+              </w:numPr>
+              <w:spacing w:after="0"/>
+              <w:jc w:val="center"/>
               <w:rPr>
                 <w:b/>
                 <w:bCs/>
@@ -3543,7 +3697,7 @@
         </w:tc>
         <w:tc>
           <w:tcPr>
-            <w:tcW w:w="0" w:type="auto"/>
+            <w:tcW w:w="349" w:type="pct"/>
             <w:tcBorders>
               <w:top w:val="single" w:sz="6" w:space="0" w:color="CCCCCC"/>
               <w:left w:val="single" w:sz="6" w:space="0" w:color="CCCCCC"/>
@@ -3563,23 +3717,29 @@
           <w:p>
             <w:pPr>
               <w:pStyle w:val="ListBullet"/>
-              <w:rPr>
-                <w:b/>
-                <w:bCs/>
-              </w:rPr>
-            </w:pPr>
-            <w:r>
-              <w:rPr>
-                <w:b/>
-                <w:bCs/>
-              </w:rPr>
-              <w:t>1.333333333</w:t>
-            </w:r>
-          </w:p>
-        </w:tc>
-        <w:tc>
-          <w:tcPr>
-            <w:tcW w:w="0" w:type="auto"/>
+              <w:numPr>
+                <w:ilvl w:val="0"/>
+                <w:numId w:val="0"/>
+              </w:numPr>
+              <w:spacing w:after="0"/>
+              <w:jc w:val="center"/>
+              <w:rPr>
+                <w:b/>
+                <w:bCs/>
+              </w:rPr>
+            </w:pPr>
+            <w:r>
+              <w:rPr>
+                <w:b/>
+                <w:bCs/>
+              </w:rPr>
+              <w:t>1.33</w:t>
+            </w:r>
+          </w:p>
+        </w:tc>
+        <w:tc>
+          <w:tcPr>
+            <w:tcW w:w="521" w:type="pct"/>
             <w:tcBorders>
               <w:top w:val="single" w:sz="6" w:space="0" w:color="CCCCCC"/>
               <w:left w:val="single" w:sz="6" w:space="0" w:color="CCCCCC"/>
@@ -3599,6 +3759,12 @@
           <w:p>
             <w:pPr>
               <w:pStyle w:val="ListBullet"/>
+              <w:numPr>
+                <w:ilvl w:val="0"/>
+                <w:numId w:val="0"/>
+              </w:numPr>
+              <w:spacing w:after="0"/>
+              <w:jc w:val="center"/>
               <w:rPr>
                 <w:b/>
                 <w:bCs/>
@@ -3616,11 +3782,12 @@
       </w:tr>
       <w:tr>
         <w:trPr>
-          <w:trHeight w:val="315"/>
+          <w:trHeight w:hRule="exact" w:val="340"/>
+          <w:jc w:val="center"/>
         </w:trPr>
         <w:tc>
           <w:tcPr>
-            <w:tcW w:w="0" w:type="auto"/>
+            <w:tcW w:w="1657" w:type="pct"/>
             <w:tcBorders>
               <w:top w:val="single" w:sz="6" w:space="0" w:color="CCCCCC"/>
               <w:left w:val="single" w:sz="6" w:space="0" w:color="CCCCCC"/>
@@ -3640,6 +3807,11 @@
           <w:p>
             <w:pPr>
               <w:pStyle w:val="ListBullet"/>
+              <w:numPr>
+                <w:ilvl w:val="0"/>
+                <w:numId w:val="0"/>
+              </w:numPr>
+              <w:spacing w:after="0"/>
               <w:rPr>
                 <w:b/>
                 <w:bCs/>
@@ -3656,7 +3828,7 @@
         </w:tc>
         <w:tc>
           <w:tcPr>
-            <w:tcW w:w="0" w:type="auto"/>
+            <w:tcW w:w="414" w:type="pct"/>
             <w:tcBorders>
               <w:top w:val="single" w:sz="6" w:space="0" w:color="CCCCCC"/>
               <w:left w:val="single" w:sz="6" w:space="0" w:color="CCCCCC"/>
@@ -3676,6 +3848,12 @@
           <w:p>
             <w:pPr>
               <w:pStyle w:val="ListBullet"/>
+              <w:numPr>
+                <w:ilvl w:val="0"/>
+                <w:numId w:val="0"/>
+              </w:numPr>
+              <w:spacing w:after="0"/>
+              <w:jc w:val="center"/>
               <w:rPr>
                 <w:b/>
                 <w:bCs/>
@@ -3692,7 +3870,7 @@
         </w:tc>
         <w:tc>
           <w:tcPr>
-            <w:tcW w:w="0" w:type="auto"/>
+            <w:tcW w:w="410" w:type="pct"/>
             <w:tcBorders>
               <w:top w:val="single" w:sz="6" w:space="0" w:color="CCCCCC"/>
               <w:left w:val="single" w:sz="6" w:space="0" w:color="CCCCCC"/>
@@ -3712,6 +3890,12 @@
           <w:p>
             <w:pPr>
               <w:pStyle w:val="ListBullet"/>
+              <w:numPr>
+                <w:ilvl w:val="0"/>
+                <w:numId w:val="0"/>
+              </w:numPr>
+              <w:spacing w:after="0"/>
+              <w:jc w:val="center"/>
               <w:rPr>
                 <w:b/>
                 <w:bCs/>
@@ -3728,7 +3912,7 @@
         </w:tc>
         <w:tc>
           <w:tcPr>
-            <w:tcW w:w="0" w:type="auto"/>
+            <w:tcW w:w="412" w:type="pct"/>
             <w:tcBorders>
               <w:top w:val="single" w:sz="6" w:space="0" w:color="CCCCCC"/>
               <w:left w:val="single" w:sz="6" w:space="0" w:color="CCCCCC"/>
@@ -3748,6 +3932,12 @@
           <w:p>
             <w:pPr>
               <w:pStyle w:val="ListBullet"/>
+              <w:numPr>
+                <w:ilvl w:val="0"/>
+                <w:numId w:val="0"/>
+              </w:numPr>
+              <w:spacing w:after="0"/>
+              <w:jc w:val="center"/>
               <w:rPr>
                 <w:b/>
                 <w:bCs/>
@@ -3764,7 +3954,7 @@
         </w:tc>
         <w:tc>
           <w:tcPr>
-            <w:tcW w:w="0" w:type="auto"/>
+            <w:tcW w:w="412" w:type="pct"/>
             <w:tcBorders>
               <w:top w:val="single" w:sz="6" w:space="0" w:color="CCCCCC"/>
               <w:left w:val="single" w:sz="6" w:space="0" w:color="CCCCCC"/>
@@ -3784,6 +3974,12 @@
           <w:p>
             <w:pPr>
               <w:pStyle w:val="ListBullet"/>
+              <w:numPr>
+                <w:ilvl w:val="0"/>
+                <w:numId w:val="0"/>
+              </w:numPr>
+              <w:spacing w:after="0"/>
+              <w:jc w:val="center"/>
               <w:rPr>
                 <w:b/>
                 <w:bCs/>
@@ -3800,7 +3996,7 @@
         </w:tc>
         <w:tc>
           <w:tcPr>
-            <w:tcW w:w="0" w:type="auto"/>
+            <w:tcW w:w="412" w:type="pct"/>
             <w:tcBorders>
               <w:top w:val="single" w:sz="6" w:space="0" w:color="CCCCCC"/>
               <w:left w:val="single" w:sz="6" w:space="0" w:color="CCCCCC"/>
@@ -3820,6 +4016,12 @@
           <w:p>
             <w:pPr>
               <w:pStyle w:val="ListBullet"/>
+              <w:numPr>
+                <w:ilvl w:val="0"/>
+                <w:numId w:val="0"/>
+              </w:numPr>
+              <w:spacing w:after="0"/>
+              <w:jc w:val="center"/>
               <w:rPr>
                 <w:b/>
                 <w:bCs/>
@@ -3836,7 +4038,7 @@
         </w:tc>
         <w:tc>
           <w:tcPr>
-            <w:tcW w:w="0" w:type="auto"/>
+            <w:tcW w:w="412" w:type="pct"/>
             <w:tcBorders>
               <w:top w:val="single" w:sz="6" w:space="0" w:color="CCCCCC"/>
               <w:left w:val="single" w:sz="6" w:space="0" w:color="CCCCCC"/>
@@ -3856,6 +4058,12 @@
           <w:p>
             <w:pPr>
               <w:pStyle w:val="ListBullet"/>
+              <w:numPr>
+                <w:ilvl w:val="0"/>
+                <w:numId w:val="0"/>
+              </w:numPr>
+              <w:spacing w:after="0"/>
+              <w:jc w:val="center"/>
               <w:rPr>
                 <w:b/>
                 <w:bCs/>
@@ -3872,7 +4080,7 @@
         </w:tc>
         <w:tc>
           <w:tcPr>
-            <w:tcW w:w="0" w:type="auto"/>
+            <w:tcW w:w="349" w:type="pct"/>
             <w:tcBorders>
               <w:top w:val="single" w:sz="6" w:space="0" w:color="CCCCCC"/>
               <w:left w:val="single" w:sz="6" w:space="0" w:color="CCCCCC"/>
@@ -3892,23 +4100,36 @@
           <w:p>
             <w:pPr>
               <w:pStyle w:val="ListBullet"/>
-              <w:rPr>
-                <w:b/>
-                <w:bCs/>
-              </w:rPr>
-            </w:pPr>
-            <w:r>
-              <w:rPr>
-                <w:b/>
-                <w:bCs/>
-              </w:rPr>
-              <w:t>1.666666667</w:t>
-            </w:r>
-          </w:p>
-        </w:tc>
-        <w:tc>
-          <w:tcPr>
-            <w:tcW w:w="0" w:type="auto"/>
+              <w:numPr>
+                <w:ilvl w:val="0"/>
+                <w:numId w:val="0"/>
+              </w:numPr>
+              <w:spacing w:after="0"/>
+              <w:jc w:val="center"/>
+              <w:rPr>
+                <w:b/>
+                <w:bCs/>
+              </w:rPr>
+            </w:pPr>
+            <w:r>
+              <w:rPr>
+                <w:b/>
+                <w:bCs/>
+              </w:rPr>
+              <w:t>1.6</w:t>
+            </w:r>
+            <w:r>
+              <w:rPr>
+                <w:b/>
+                <w:bCs/>
+              </w:rPr>
+              <w:t>7</w:t>
+            </w:r>
+          </w:p>
+        </w:tc>
+        <w:tc>
+          <w:tcPr>
+            <w:tcW w:w="521" w:type="pct"/>
             <w:tcBorders>
               <w:top w:val="single" w:sz="6" w:space="0" w:color="CCCCCC"/>
               <w:left w:val="single" w:sz="6" w:space="0" w:color="CCCCCC"/>
@@ -3928,6 +4149,12 @@
           <w:p>
             <w:pPr>
               <w:pStyle w:val="ListBullet"/>
+              <w:numPr>
+                <w:ilvl w:val="0"/>
+                <w:numId w:val="0"/>
+              </w:numPr>
+              <w:spacing w:after="0"/>
+              <w:jc w:val="center"/>
               <w:rPr>
                 <w:b/>
                 <w:bCs/>
@@ -3945,11 +4172,12 @@
       </w:tr>
       <w:tr>
         <w:trPr>
-          <w:trHeight w:val="315"/>
+          <w:trHeight w:hRule="exact" w:val="340"/>
+          <w:jc w:val="center"/>
         </w:trPr>
         <w:tc>
           <w:tcPr>
-            <w:tcW w:w="0" w:type="auto"/>
+            <w:tcW w:w="1657" w:type="pct"/>
             <w:tcBorders>
               <w:top w:val="single" w:sz="6" w:space="0" w:color="CCCCCC"/>
               <w:left w:val="single" w:sz="6" w:space="0" w:color="CCCCCC"/>
@@ -3969,6 +4197,11 @@
           <w:p>
             <w:pPr>
               <w:pStyle w:val="ListBullet"/>
+              <w:numPr>
+                <w:ilvl w:val="0"/>
+                <w:numId w:val="0"/>
+              </w:numPr>
+              <w:spacing w:after="0"/>
               <w:rPr>
                 <w:b/>
                 <w:bCs/>
@@ -3985,7 +4218,7 @@
         </w:tc>
         <w:tc>
           <w:tcPr>
-            <w:tcW w:w="0" w:type="auto"/>
+            <w:tcW w:w="414" w:type="pct"/>
             <w:tcBorders>
               <w:top w:val="single" w:sz="6" w:space="0" w:color="CCCCCC"/>
               <w:left w:val="single" w:sz="6" w:space="0" w:color="CCCCCC"/>
@@ -4005,6 +4238,12 @@
           <w:p>
             <w:pPr>
               <w:pStyle w:val="ListBullet"/>
+              <w:numPr>
+                <w:ilvl w:val="0"/>
+                <w:numId w:val="0"/>
+              </w:numPr>
+              <w:spacing w:after="0"/>
+              <w:jc w:val="center"/>
               <w:rPr>
                 <w:b/>
                 <w:bCs/>
@@ -4021,7 +4260,7 @@
         </w:tc>
         <w:tc>
           <w:tcPr>
-            <w:tcW w:w="0" w:type="auto"/>
+            <w:tcW w:w="410" w:type="pct"/>
             <w:tcBorders>
               <w:top w:val="single" w:sz="6" w:space="0" w:color="CCCCCC"/>
               <w:left w:val="single" w:sz="6" w:space="0" w:color="CCCCCC"/>
@@ -4041,6 +4280,12 @@
           <w:p>
             <w:pPr>
               <w:pStyle w:val="ListBullet"/>
+              <w:numPr>
+                <w:ilvl w:val="0"/>
+                <w:numId w:val="0"/>
+              </w:numPr>
+              <w:spacing w:after="0"/>
+              <w:jc w:val="center"/>
               <w:rPr>
                 <w:b/>
                 <w:bCs/>
@@ -4057,7 +4302,7 @@
         </w:tc>
         <w:tc>
           <w:tcPr>
-            <w:tcW w:w="0" w:type="auto"/>
+            <w:tcW w:w="412" w:type="pct"/>
             <w:tcBorders>
               <w:top w:val="single" w:sz="6" w:space="0" w:color="CCCCCC"/>
               <w:left w:val="single" w:sz="6" w:space="0" w:color="CCCCCC"/>
@@ -4077,6 +4322,12 @@
           <w:p>
             <w:pPr>
               <w:pStyle w:val="ListBullet"/>
+              <w:numPr>
+                <w:ilvl w:val="0"/>
+                <w:numId w:val="0"/>
+              </w:numPr>
+              <w:spacing w:after="0"/>
+              <w:jc w:val="center"/>
               <w:rPr>
                 <w:b/>
                 <w:bCs/>
@@ -4093,7 +4344,7 @@
         </w:tc>
         <w:tc>
           <w:tcPr>
-            <w:tcW w:w="0" w:type="auto"/>
+            <w:tcW w:w="412" w:type="pct"/>
             <w:tcBorders>
               <w:top w:val="single" w:sz="6" w:space="0" w:color="CCCCCC"/>
               <w:left w:val="single" w:sz="6" w:space="0" w:color="CCCCCC"/>
@@ -4113,6 +4364,12 @@
           <w:p>
             <w:pPr>
               <w:pStyle w:val="ListBullet"/>
+              <w:numPr>
+                <w:ilvl w:val="0"/>
+                <w:numId w:val="0"/>
+              </w:numPr>
+              <w:spacing w:after="0"/>
+              <w:jc w:val="center"/>
               <w:rPr>
                 <w:b/>
                 <w:bCs/>
@@ -4129,7 +4386,7 @@
         </w:tc>
         <w:tc>
           <w:tcPr>
-            <w:tcW w:w="0" w:type="auto"/>
+            <w:tcW w:w="412" w:type="pct"/>
             <w:tcBorders>
               <w:top w:val="single" w:sz="6" w:space="0" w:color="CCCCCC"/>
               <w:left w:val="single" w:sz="6" w:space="0" w:color="CCCCCC"/>
@@ -4149,6 +4406,12 @@
           <w:p>
             <w:pPr>
               <w:pStyle w:val="ListBullet"/>
+              <w:numPr>
+                <w:ilvl w:val="0"/>
+                <w:numId w:val="0"/>
+              </w:numPr>
+              <w:spacing w:after="0"/>
+              <w:jc w:val="center"/>
               <w:rPr>
                 <w:b/>
                 <w:bCs/>
@@ -4165,7 +4428,7 @@
         </w:tc>
         <w:tc>
           <w:tcPr>
-            <w:tcW w:w="0" w:type="auto"/>
+            <w:tcW w:w="412" w:type="pct"/>
             <w:tcBorders>
               <w:top w:val="single" w:sz="6" w:space="0" w:color="CCCCCC"/>
               <w:left w:val="single" w:sz="6" w:space="0" w:color="CCCCCC"/>
@@ -4185,6 +4448,12 @@
           <w:p>
             <w:pPr>
               <w:pStyle w:val="ListBullet"/>
+              <w:numPr>
+                <w:ilvl w:val="0"/>
+                <w:numId w:val="0"/>
+              </w:numPr>
+              <w:spacing w:after="0"/>
+              <w:jc w:val="center"/>
               <w:rPr>
                 <w:b/>
                 <w:bCs/>
@@ -4201,7 +4470,7 @@
         </w:tc>
         <w:tc>
           <w:tcPr>
-            <w:tcW w:w="0" w:type="auto"/>
+            <w:tcW w:w="349" w:type="pct"/>
             <w:tcBorders>
               <w:top w:val="single" w:sz="6" w:space="0" w:color="CCCCCC"/>
               <w:left w:val="single" w:sz="6" w:space="0" w:color="CCCCCC"/>
@@ -4221,6 +4490,12 @@
           <w:p>
             <w:pPr>
               <w:pStyle w:val="ListBullet"/>
+              <w:numPr>
+                <w:ilvl w:val="0"/>
+                <w:numId w:val="0"/>
+              </w:numPr>
+              <w:spacing w:after="0"/>
+              <w:jc w:val="center"/>
               <w:rPr>
                 <w:b/>
                 <w:bCs/>
@@ -4237,7 +4512,7 @@
         </w:tc>
         <w:tc>
           <w:tcPr>
-            <w:tcW w:w="0" w:type="auto"/>
+            <w:tcW w:w="521" w:type="pct"/>
             <w:tcBorders>
               <w:top w:val="single" w:sz="6" w:space="0" w:color="CCCCCC"/>
               <w:left w:val="single" w:sz="6" w:space="0" w:color="CCCCCC"/>
@@ -4257,6 +4532,12 @@
           <w:p>
             <w:pPr>
               <w:pStyle w:val="ListBullet"/>
+              <w:numPr>
+                <w:ilvl w:val="0"/>
+                <w:numId w:val="0"/>
+              </w:numPr>
+              <w:spacing w:after="0"/>
+              <w:jc w:val="center"/>
               <w:rPr>
                 <w:b/>
                 <w:bCs/>
@@ -4274,11 +4555,12 @@
       </w:tr>
       <w:tr>
         <w:trPr>
-          <w:trHeight w:val="35"/>
+          <w:trHeight w:hRule="exact" w:val="340"/>
+          <w:jc w:val="center"/>
         </w:trPr>
         <w:tc>
           <w:tcPr>
-            <w:tcW w:w="0" w:type="auto"/>
+            <w:tcW w:w="1657" w:type="pct"/>
             <w:tcBorders>
               <w:top w:val="single" w:sz="6" w:space="0" w:color="CCCCCC"/>
               <w:left w:val="single" w:sz="6" w:space="0" w:color="CCCCCC"/>
@@ -4298,6 +4580,11 @@
           <w:p>
             <w:pPr>
               <w:pStyle w:val="ListBullet"/>
+              <w:numPr>
+                <w:ilvl w:val="0"/>
+                <w:numId w:val="0"/>
+              </w:numPr>
+              <w:spacing w:after="0"/>
               <w:rPr>
                 <w:b/>
                 <w:bCs/>
@@ -4314,7 +4601,7 @@
         </w:tc>
         <w:tc>
           <w:tcPr>
-            <w:tcW w:w="0" w:type="auto"/>
+            <w:tcW w:w="414" w:type="pct"/>
             <w:tcBorders>
               <w:top w:val="single" w:sz="6" w:space="0" w:color="CCCCCC"/>
               <w:left w:val="single" w:sz="6" w:space="0" w:color="CCCCCC"/>
@@ -4334,6 +4621,12 @@
           <w:p>
             <w:pPr>
               <w:pStyle w:val="ListBullet"/>
+              <w:numPr>
+                <w:ilvl w:val="0"/>
+                <w:numId w:val="0"/>
+              </w:numPr>
+              <w:spacing w:after="0"/>
+              <w:jc w:val="center"/>
               <w:rPr>
                 <w:b/>
                 <w:bCs/>
@@ -4350,7 +4643,7 @@
         </w:tc>
         <w:tc>
           <w:tcPr>
-            <w:tcW w:w="0" w:type="auto"/>
+            <w:tcW w:w="410" w:type="pct"/>
             <w:tcBorders>
               <w:top w:val="single" w:sz="6" w:space="0" w:color="CCCCCC"/>
               <w:left w:val="single" w:sz="6" w:space="0" w:color="CCCCCC"/>
@@ -4370,6 +4663,12 @@
           <w:p>
             <w:pPr>
               <w:pStyle w:val="ListBullet"/>
+              <w:numPr>
+                <w:ilvl w:val="0"/>
+                <w:numId w:val="0"/>
+              </w:numPr>
+              <w:spacing w:after="0"/>
+              <w:jc w:val="center"/>
               <w:rPr>
                 <w:b/>
                 <w:bCs/>
@@ -4386,7 +4685,7 @@
         </w:tc>
         <w:tc>
           <w:tcPr>
-            <w:tcW w:w="0" w:type="auto"/>
+            <w:tcW w:w="412" w:type="pct"/>
             <w:tcBorders>
               <w:top w:val="single" w:sz="6" w:space="0" w:color="CCCCCC"/>
               <w:left w:val="single" w:sz="6" w:space="0" w:color="CCCCCC"/>
@@ -4406,6 +4705,12 @@
           <w:p>
             <w:pPr>
               <w:pStyle w:val="ListBullet"/>
+              <w:numPr>
+                <w:ilvl w:val="0"/>
+                <w:numId w:val="0"/>
+              </w:numPr>
+              <w:spacing w:after="0"/>
+              <w:jc w:val="center"/>
               <w:rPr>
                 <w:b/>
                 <w:bCs/>
@@ -4422,7 +4727,7 @@
         </w:tc>
         <w:tc>
           <w:tcPr>
-            <w:tcW w:w="0" w:type="auto"/>
+            <w:tcW w:w="412" w:type="pct"/>
             <w:tcBorders>
               <w:top w:val="single" w:sz="6" w:space="0" w:color="CCCCCC"/>
               <w:left w:val="single" w:sz="6" w:space="0" w:color="CCCCCC"/>
@@ -4442,6 +4747,12 @@
           <w:p>
             <w:pPr>
               <w:pStyle w:val="ListBullet"/>
+              <w:numPr>
+                <w:ilvl w:val="0"/>
+                <w:numId w:val="0"/>
+              </w:numPr>
+              <w:spacing w:after="0"/>
+              <w:jc w:val="center"/>
               <w:rPr>
                 <w:b/>
                 <w:bCs/>
@@ -4458,7 +4769,7 @@
         </w:tc>
         <w:tc>
           <w:tcPr>
-            <w:tcW w:w="0" w:type="auto"/>
+            <w:tcW w:w="412" w:type="pct"/>
             <w:tcBorders>
               <w:top w:val="single" w:sz="6" w:space="0" w:color="CCCCCC"/>
               <w:left w:val="single" w:sz="6" w:space="0" w:color="CCCCCC"/>
@@ -4478,6 +4789,12 @@
           <w:p>
             <w:pPr>
               <w:pStyle w:val="ListBullet"/>
+              <w:numPr>
+                <w:ilvl w:val="0"/>
+                <w:numId w:val="0"/>
+              </w:numPr>
+              <w:spacing w:after="0"/>
+              <w:jc w:val="center"/>
               <w:rPr>
                 <w:b/>
                 <w:bCs/>
@@ -4494,7 +4811,7 @@
         </w:tc>
         <w:tc>
           <w:tcPr>
-            <w:tcW w:w="0" w:type="auto"/>
+            <w:tcW w:w="412" w:type="pct"/>
             <w:tcBorders>
               <w:top w:val="single" w:sz="6" w:space="0" w:color="CCCCCC"/>
               <w:left w:val="single" w:sz="6" w:space="0" w:color="CCCCCC"/>
@@ -4514,6 +4831,12 @@
           <w:p>
             <w:pPr>
               <w:pStyle w:val="ListBullet"/>
+              <w:numPr>
+                <w:ilvl w:val="0"/>
+                <w:numId w:val="0"/>
+              </w:numPr>
+              <w:spacing w:after="0"/>
+              <w:jc w:val="center"/>
               <w:rPr>
                 <w:b/>
                 <w:bCs/>
@@ -4530,7 +4853,7 @@
         </w:tc>
         <w:tc>
           <w:tcPr>
-            <w:tcW w:w="0" w:type="auto"/>
+            <w:tcW w:w="349" w:type="pct"/>
             <w:tcBorders>
               <w:top w:val="single" w:sz="6" w:space="0" w:color="CCCCCC"/>
               <w:left w:val="single" w:sz="6" w:space="0" w:color="CCCCCC"/>
@@ -4550,23 +4873,29 @@
           <w:p>
             <w:pPr>
               <w:pStyle w:val="ListBullet"/>
-              <w:rPr>
-                <w:b/>
-                <w:bCs/>
-              </w:rPr>
-            </w:pPr>
-            <w:r>
-              <w:rPr>
-                <w:b/>
-                <w:bCs/>
-              </w:rPr>
-              <w:t>1.333333333</w:t>
-            </w:r>
-          </w:p>
-        </w:tc>
-        <w:tc>
-          <w:tcPr>
-            <w:tcW w:w="0" w:type="auto"/>
+              <w:numPr>
+                <w:ilvl w:val="0"/>
+                <w:numId w:val="0"/>
+              </w:numPr>
+              <w:spacing w:after="0"/>
+              <w:jc w:val="center"/>
+              <w:rPr>
+                <w:b/>
+                <w:bCs/>
+              </w:rPr>
+            </w:pPr>
+            <w:r>
+              <w:rPr>
+                <w:b/>
+                <w:bCs/>
+              </w:rPr>
+              <w:t>1.33</w:t>
+            </w:r>
+          </w:p>
+        </w:tc>
+        <w:tc>
+          <w:tcPr>
+            <w:tcW w:w="521" w:type="pct"/>
             <w:tcBorders>
               <w:top w:val="single" w:sz="6" w:space="0" w:color="CCCCCC"/>
               <w:left w:val="single" w:sz="6" w:space="0" w:color="CCCCCC"/>
@@ -4586,6 +4915,12 @@
           <w:p>
             <w:pPr>
               <w:pStyle w:val="ListBullet"/>
+              <w:numPr>
+                <w:ilvl w:val="0"/>
+                <w:numId w:val="0"/>
+              </w:numPr>
+              <w:spacing w:after="0"/>
+              <w:jc w:val="center"/>
               <w:rPr>
                 <w:b/>
                 <w:bCs/>
@@ -4604,33 +4939,24 @@
     </w:tbl>
     <w:p>
       <w:pPr>
-        <w:pStyle w:val="ListBullet"/>
-        <w:numPr>
-          <w:ilvl w:val="0"/>
-          <w:numId w:val="0"/>
-        </w:numPr>
-        <w:ind w:left="360" w:hanging="360"/>
+        <w:spacing w:before="160"/>
         <w:rPr>
           <w:b/>
           <w:bCs/>
-          <w:lang w:val="en-US"/>
-        </w:rPr>
-      </w:pPr>
-    </w:p>
-    <w:p>
-      <w:pPr>
+          <w:sz w:val="28"/>
+          <w:szCs w:val="28"/>
+          <w:lang w:val="en-US"/>
+        </w:rPr>
+      </w:pPr>
+      <w:r>
         <w:rPr>
           <w:b/>
           <w:bCs/>
-          <w:lang w:val="en-US"/>
-        </w:rPr>
-      </w:pPr>
-      <w:r>
-        <w:rPr>
-          <w:b/>
-          <w:bCs/>
-          <w:lang w:val="en-US"/>
-        </w:rPr>
+          <w:sz w:val="28"/>
+          <w:szCs w:val="28"/>
+          <w:lang w:val="en-US"/>
+        </w:rPr>
+        <w:lastRenderedPageBreak/>
         <w:t>Skill comparison</w:t>
       </w:r>
     </w:p>
@@ -4850,49 +5176,23 @@
                 <w:lang w:val="en-US"/>
               </w:rPr>
             </w:pPr>
-            <w:proofErr w:type="gramStart"/>
-            <w:r>
-              <w:rPr>
-                <w:lang w:val="en-US"/>
-              </w:rPr>
-              <w:t>Team</w:t>
-            </w:r>
-            <w:proofErr w:type="gramEnd"/>
-            <w:r>
-              <w:rPr>
-                <w:lang w:val="en-US"/>
-              </w:rPr>
-              <w:t xml:space="preserve"> has solid </w:t>
-            </w:r>
-            <w:proofErr w:type="spellStart"/>
-            <w:proofErr w:type="gramStart"/>
-            <w:r>
-              <w:rPr>
-                <w:lang w:val="en-US"/>
-              </w:rPr>
-              <w:t>foundation,s</w:t>
-            </w:r>
-            <w:proofErr w:type="spellEnd"/>
-            <w:proofErr w:type="gramEnd"/>
+            <w:r>
+              <w:rPr>
+                <w:lang w:val="en-US"/>
+              </w:rPr>
+              <w:t>Team has solid foundation,</w:t>
+            </w:r>
             <w:r>
               <w:rPr>
                 <w:lang w:val="en-US"/>
               </w:rPr>
               <w:t xml:space="preserve"> </w:t>
             </w:r>
-            <w:proofErr w:type="spellStart"/>
-            <w:r>
-              <w:rPr>
-                <w:lang w:val="en-US"/>
-              </w:rPr>
-              <w:t>ufficient</w:t>
-            </w:r>
-            <w:proofErr w:type="spellEnd"/>
-            <w:r>
-              <w:rPr>
-                <w:lang w:val="en-US"/>
-              </w:rPr>
-              <w:t xml:space="preserve"> for project requirements. Practice in flask and data analysis could further strengthen this</w:t>
+            <w:r>
+              <w:rPr>
+                <w:lang w:val="en-US"/>
+              </w:rPr>
+              <w:t>sufficient for project requirements. Practice in flask and data analysis could further strengthen this</w:t>
             </w:r>
           </w:p>
         </w:tc>
@@ -5076,35 +5376,7 @@
               <w:rPr>
                 <w:lang w:val="en-US"/>
               </w:rPr>
-              <w:t xml:space="preserve">Sufficient, </w:t>
-            </w:r>
-            <w:proofErr w:type="gramStart"/>
-            <w:r>
-              <w:rPr>
-                <w:lang w:val="en-US"/>
-              </w:rPr>
-              <w:t>Can</w:t>
-            </w:r>
-            <w:proofErr w:type="gramEnd"/>
-            <w:r>
-              <w:rPr>
-                <w:lang w:val="en-US"/>
-              </w:rPr>
-              <w:t xml:space="preserve"> learn through </w:t>
-            </w:r>
-            <w:proofErr w:type="spellStart"/>
-            <w:r>
-              <w:rPr>
-                <w:lang w:val="en-US"/>
-              </w:rPr>
-              <w:t>freeCodeCamp</w:t>
-            </w:r>
-            <w:proofErr w:type="spellEnd"/>
-            <w:r>
-              <w:rPr>
-                <w:lang w:val="en-US"/>
-              </w:rPr>
-              <w:t>, MDN or Coursera.</w:t>
+              <w:t>Sufficient, Can learn through freeCodeCamp, MDN or Coursera.</w:t>
             </w:r>
           </w:p>
         </w:tc>
@@ -5196,16 +5468,8 @@
               <w:rPr>
                 <w:lang w:val="en-US"/>
               </w:rPr>
-              <w:t xml:space="preserve">There is a gap, this is needed to analyze the RSID codes. Can learn on </w:t>
-            </w:r>
-            <w:proofErr w:type="spellStart"/>
-            <w:r>
-              <w:rPr>
-                <w:lang w:val="en-US"/>
-              </w:rPr>
-              <w:t>DataCamp</w:t>
-            </w:r>
-            <w:proofErr w:type="spellEnd"/>
+              <w:t>There is a gap, this is needed to analyze the RSID codes. Can learn on DataCamp</w:t>
+            </w:r>
           </w:p>
         </w:tc>
       </w:tr>
@@ -5296,23 +5560,8 @@
               <w:rPr>
                 <w:lang w:val="en-US"/>
               </w:rPr>
-              <w:t xml:space="preserve">Need improvement, Prioritize learning XML parsing for RSID </w:t>
-            </w:r>
-            <w:r>
-              <w:rPr>
-                <w:lang w:val="en-US"/>
-              </w:rPr>
-              <w:lastRenderedPageBreak/>
-              <w:t xml:space="preserve">extraction and familiarization with RSID framework. Can learn on W3Schools or </w:t>
-            </w:r>
-            <w:proofErr w:type="spellStart"/>
-            <w:r>
-              <w:rPr>
-                <w:lang w:val="en-US"/>
-              </w:rPr>
-              <w:t>geekforgeeks</w:t>
-            </w:r>
-            <w:proofErr w:type="spellEnd"/>
+              <w:t>Need improvement, Prioritize learning XML parsing for RSID extraction and familiarization with RSID framework. Can learn on W3Schools or geekforgeeks</w:t>
+            </w:r>
           </w:p>
         </w:tc>
       </w:tr>
@@ -5331,7 +5580,6 @@
               <w:rPr>
                 <w:lang w:val="en-US"/>
               </w:rPr>
-              <w:lastRenderedPageBreak/>
               <w:t>File handling</w:t>
             </w:r>
           </w:p>
@@ -5596,16 +5844,12 @@
     </w:tbl>
     <w:p>
       <w:pPr>
-        <w:rPr>
-          <w:lang w:val="en-US"/>
-        </w:rPr>
-      </w:pPr>
-    </w:p>
-    <w:p>
-      <w:pPr>
+        <w:spacing w:before="160"/>
         <w:rPr>
           <w:b/>
           <w:bCs/>
+          <w:sz w:val="28"/>
+          <w:szCs w:val="28"/>
           <w:lang w:val="en-US"/>
         </w:rPr>
       </w:pPr>
@@ -5613,6 +5857,8 @@
         <w:rPr>
           <w:b/>
           <w:bCs/>
+          <w:sz w:val="28"/>
+          <w:szCs w:val="28"/>
           <w:lang w:val="en-US"/>
         </w:rPr>
         <w:t>Resources comparison</w:t>
@@ -5831,21 +6077,7 @@
               <w:rPr>
                 <w:lang w:val="en-US"/>
               </w:rPr>
-              <w:t xml:space="preserve">Majority of team uses </w:t>
-            </w:r>
-            <w:proofErr w:type="spellStart"/>
-            <w:r>
-              <w:rPr>
-                <w:lang w:val="en-US"/>
-              </w:rPr>
-              <w:t>VSCode</w:t>
-            </w:r>
-            <w:proofErr w:type="spellEnd"/>
-            <w:r>
-              <w:rPr>
-                <w:lang w:val="en-US"/>
-              </w:rPr>
-              <w:t>, ensure everyone comfortable with IDE</w:t>
+              <w:t>Majority of team uses VSCode, ensure everyone comfortable with IDE</w:t>
             </w:r>
           </w:p>
         </w:tc>
@@ -5938,35 +6170,7 @@
               <w:rPr>
                 <w:lang w:val="en-US"/>
               </w:rPr>
-              <w:t xml:space="preserve">Git and </w:t>
-            </w:r>
-            <w:proofErr w:type="spellStart"/>
-            <w:r>
-              <w:rPr>
-                <w:lang w:val="en-US"/>
-              </w:rPr>
-              <w:t>Github</w:t>
-            </w:r>
-            <w:proofErr w:type="spellEnd"/>
-            <w:r>
-              <w:rPr>
-                <w:lang w:val="en-US"/>
-              </w:rPr>
-              <w:t xml:space="preserve"> </w:t>
-            </w:r>
-            <w:proofErr w:type="gramStart"/>
-            <w:r>
-              <w:rPr>
-                <w:lang w:val="en-US"/>
-              </w:rPr>
-              <w:t>used</w:t>
-            </w:r>
-            <w:proofErr w:type="gramEnd"/>
-            <w:r>
-              <w:rPr>
-                <w:lang w:val="en-US"/>
-              </w:rPr>
-              <w:t xml:space="preserve"> for version control. Team already uses and understands branching, merging and pull requests</w:t>
+              <w:t>Git and Github used for version control. Team already uses and understands branching, merging and pull requests</w:t>
             </w:r>
           </w:p>
         </w:tc>
@@ -6148,19 +6352,11 @@
                 <w:lang w:val="en-US"/>
               </w:rPr>
             </w:pPr>
-            <w:proofErr w:type="spellStart"/>
-            <w:r>
-              <w:rPr>
-                <w:lang w:val="en-US"/>
-              </w:rPr>
-              <w:t>Xml.etree</w:t>
-            </w:r>
-            <w:proofErr w:type="spellEnd"/>
-            <w:r>
-              <w:rPr>
-                <w:lang w:val="en-US"/>
-              </w:rPr>
-              <w:t xml:space="preserve"> library used for parsing files. Make sure team comfortable</w:t>
+            <w:r>
+              <w:rPr>
+                <w:lang w:val="en-US"/>
+              </w:rPr>
+              <w:t>Xml.etree library used for parsing files. Make sure team comfortable</w:t>
             </w:r>
           </w:p>
         </w:tc>
@@ -6291,7 +6487,7 @@
   <w:abstractNum w:abstractNumId="0" w15:restartNumberingAfterBreak="0">
     <w:nsid w:val="FFFFFF89"/>
     <w:multiLevelType w:val="singleLevel"/>
-    <w:tmpl w:val="1AF232E4"/>
+    <w:tmpl w:val="2326B9E4"/>
     <w:lvl w:ilvl="0">
       <w:start w:val="1"/>
       <w:numFmt w:val="bullet"/>
@@ -6903,6 +7099,7 @@
   <w:style w:type="paragraph" w:default="1" w:styleId="Normal">
     <w:name w:val="Normal"/>
     <w:qFormat/>
+    <w:rsid w:val="007C56D8"/>
   </w:style>
   <w:style w:type="paragraph" w:styleId="Heading1">
     <w:name w:val="heading 1"/>

</xml_diff>